<commit_message>
docs: complete literature review, all 9 papers reviewed
</commit_message>
<xml_diff>
--- a/Trace2Pass - Preliminary Literature Review.docx
+++ b/Trace2Pass - Preliminary Literature Review.docx
@@ -241,7 +241,7 @@
       <w:pPr>
         <w:numPr>
           <w:ilvl w:val="0"/>
-          <w:numId w:val="8"/>
+          <w:numId w:val="11"/>
         </w:numPr>
         <w:spacing w:after="0" w:afterAutospacing="0" w:before="240" w:lineRule="auto"/>
         <w:ind w:left="720" w:hanging="360"/>
@@ -292,7 +292,7 @@
       <w:pPr>
         <w:numPr>
           <w:ilvl w:val="0"/>
-          <w:numId w:val="8"/>
+          <w:numId w:val="11"/>
         </w:numPr>
         <w:spacing w:after="240" w:before="0" w:beforeAutospacing="0" w:lineRule="auto"/>
         <w:ind w:left="720" w:hanging="360"/>
@@ -382,7 +382,7 @@
       <w:pPr>
         <w:numPr>
           <w:ilvl w:val="0"/>
-          <w:numId w:val="4"/>
+          <w:numId w:val="5"/>
         </w:numPr>
         <w:spacing w:after="0" w:afterAutospacing="0" w:before="240" w:lineRule="auto"/>
         <w:ind w:left="720" w:hanging="360"/>
@@ -405,7 +405,7 @@
       <w:pPr>
         <w:numPr>
           <w:ilvl w:val="0"/>
-          <w:numId w:val="4"/>
+          <w:numId w:val="5"/>
         </w:numPr>
         <w:spacing w:after="240" w:before="0" w:beforeAutospacing="0" w:lineRule="auto"/>
         <w:ind w:left="720" w:hanging="360"/>
@@ -483,7 +483,7 @@
       <w:pPr>
         <w:numPr>
           <w:ilvl w:val="0"/>
-          <w:numId w:val="24"/>
+          <w:numId w:val="32"/>
         </w:numPr>
         <w:spacing w:after="0" w:afterAutospacing="0" w:before="240" w:lineRule="auto"/>
         <w:ind w:left="720" w:hanging="360"/>
@@ -506,7 +506,7 @@
       <w:pPr>
         <w:numPr>
           <w:ilvl w:val="0"/>
-          <w:numId w:val="24"/>
+          <w:numId w:val="32"/>
         </w:numPr>
         <w:spacing w:after="0" w:afterAutospacing="0" w:before="0" w:beforeAutospacing="0" w:lineRule="auto"/>
         <w:ind w:left="720" w:hanging="360"/>
@@ -529,7 +529,7 @@
       <w:pPr>
         <w:numPr>
           <w:ilvl w:val="0"/>
-          <w:numId w:val="24"/>
+          <w:numId w:val="32"/>
         </w:numPr>
         <w:spacing w:after="240" w:before="0" w:beforeAutospacing="0" w:lineRule="auto"/>
         <w:ind w:left="720" w:hanging="360"/>
@@ -607,7 +607,7 @@
       <w:pPr>
         <w:numPr>
           <w:ilvl w:val="0"/>
-          <w:numId w:val="16"/>
+          <w:numId w:val="21"/>
         </w:numPr>
         <w:spacing w:after="0" w:afterAutospacing="0" w:before="240" w:lineRule="auto"/>
         <w:ind w:left="720" w:hanging="360"/>
@@ -648,7 +648,7 @@
       <w:pPr>
         <w:numPr>
           <w:ilvl w:val="0"/>
-          <w:numId w:val="16"/>
+          <w:numId w:val="21"/>
         </w:numPr>
         <w:spacing w:after="240" w:before="0" w:beforeAutospacing="0" w:lineRule="auto"/>
         <w:ind w:left="720" w:hanging="360"/>
@@ -1035,7 +1035,7 @@
       <w:pPr>
         <w:numPr>
           <w:ilvl w:val="0"/>
-          <w:numId w:val="9"/>
+          <w:numId w:val="12"/>
         </w:numPr>
         <w:spacing w:after="0" w:afterAutospacing="0" w:before="240" w:lineRule="auto"/>
         <w:ind w:left="720" w:hanging="360"/>
@@ -1060,7 +1060,7 @@
       <w:pPr>
         <w:numPr>
           <w:ilvl w:val="0"/>
-          <w:numId w:val="9"/>
+          <w:numId w:val="12"/>
         </w:numPr>
         <w:spacing w:after="240" w:before="0" w:beforeAutospacing="0" w:lineRule="auto"/>
         <w:ind w:left="720" w:hanging="360"/>
@@ -1140,7 +1140,7 @@
       <w:pPr>
         <w:numPr>
           <w:ilvl w:val="0"/>
-          <w:numId w:val="23"/>
+          <w:numId w:val="30"/>
         </w:numPr>
         <w:spacing w:after="0" w:afterAutospacing="0" w:before="240" w:lineRule="auto"/>
         <w:ind w:left="720" w:hanging="360"/>
@@ -1163,7 +1163,7 @@
       <w:pPr>
         <w:numPr>
           <w:ilvl w:val="0"/>
-          <w:numId w:val="23"/>
+          <w:numId w:val="30"/>
         </w:numPr>
         <w:spacing w:after="240" w:before="0" w:beforeAutospacing="0" w:lineRule="auto"/>
         <w:ind w:left="720" w:hanging="360"/>
@@ -1365,7 +1365,7 @@
       <w:pPr>
         <w:numPr>
           <w:ilvl w:val="0"/>
-          <w:numId w:val="10"/>
+          <w:numId w:val="13"/>
         </w:numPr>
         <w:spacing w:after="0" w:afterAutospacing="0" w:before="240" w:lineRule="auto"/>
         <w:ind w:left="720" w:hanging="360"/>
@@ -1406,7 +1406,7 @@
       <w:pPr>
         <w:numPr>
           <w:ilvl w:val="0"/>
-          <w:numId w:val="10"/>
+          <w:numId w:val="13"/>
         </w:numPr>
         <w:spacing w:after="0" w:afterAutospacing="0" w:before="0" w:beforeAutospacing="0" w:lineRule="auto"/>
         <w:ind w:left="720" w:hanging="360"/>
@@ -1429,7 +1429,7 @@
       <w:pPr>
         <w:numPr>
           <w:ilvl w:val="0"/>
-          <w:numId w:val="10"/>
+          <w:numId w:val="13"/>
         </w:numPr>
         <w:spacing w:after="240" w:before="0" w:beforeAutospacing="0" w:lineRule="auto"/>
         <w:ind w:left="720" w:hanging="360"/>
@@ -1834,7 +1834,7 @@
       <w:pPr>
         <w:numPr>
           <w:ilvl w:val="0"/>
-          <w:numId w:val="28"/>
+          <w:numId w:val="36"/>
         </w:numPr>
         <w:spacing w:after="0" w:afterAutospacing="0" w:before="240" w:lineRule="auto"/>
         <w:ind w:left="720" w:hanging="360"/>
@@ -1875,7 +1875,7 @@
       <w:pPr>
         <w:numPr>
           <w:ilvl w:val="0"/>
-          <w:numId w:val="28"/>
+          <w:numId w:val="36"/>
         </w:numPr>
         <w:spacing w:after="240" w:before="0" w:beforeAutospacing="0" w:lineRule="auto"/>
         <w:ind w:left="720" w:hanging="360"/>
@@ -1953,7 +1953,7 @@
       <w:pPr>
         <w:numPr>
           <w:ilvl w:val="0"/>
-          <w:numId w:val="13"/>
+          <w:numId w:val="17"/>
         </w:numPr>
         <w:spacing w:after="0" w:afterAutospacing="0" w:before="240" w:lineRule="auto"/>
         <w:ind w:left="720" w:hanging="360"/>
@@ -1976,7 +1976,7 @@
       <w:pPr>
         <w:numPr>
           <w:ilvl w:val="0"/>
-          <w:numId w:val="13"/>
+          <w:numId w:val="17"/>
         </w:numPr>
         <w:spacing w:after="240" w:before="0" w:beforeAutospacing="0" w:lineRule="auto"/>
         <w:ind w:left="720" w:hanging="360"/>
@@ -2054,7 +2054,7 @@
       <w:pPr>
         <w:numPr>
           <w:ilvl w:val="0"/>
-          <w:numId w:val="11"/>
+          <w:numId w:val="14"/>
         </w:numPr>
         <w:spacing w:after="0" w:afterAutospacing="0" w:before="240" w:lineRule="auto"/>
         <w:ind w:left="720" w:hanging="360"/>
@@ -2077,7 +2077,7 @@
       <w:pPr>
         <w:numPr>
           <w:ilvl w:val="0"/>
-          <w:numId w:val="11"/>
+          <w:numId w:val="14"/>
         </w:numPr>
         <w:spacing w:after="0" w:afterAutospacing="0" w:before="0" w:beforeAutospacing="0" w:lineRule="auto"/>
         <w:ind w:left="720" w:hanging="360"/>
@@ -2100,7 +2100,7 @@
       <w:pPr>
         <w:numPr>
           <w:ilvl w:val="0"/>
-          <w:numId w:val="11"/>
+          <w:numId w:val="14"/>
         </w:numPr>
         <w:spacing w:after="240" w:before="0" w:beforeAutospacing="0" w:lineRule="auto"/>
         <w:ind w:left="720" w:hanging="360"/>
@@ -2178,7 +2178,7 @@
       <w:pPr>
         <w:numPr>
           <w:ilvl w:val="0"/>
-          <w:numId w:val="20"/>
+          <w:numId w:val="27"/>
         </w:numPr>
         <w:spacing w:after="0" w:afterAutospacing="0" w:before="240" w:lineRule="auto"/>
         <w:ind w:left="720" w:hanging="360"/>
@@ -2219,7 +2219,7 @@
       <w:pPr>
         <w:numPr>
           <w:ilvl w:val="0"/>
-          <w:numId w:val="20"/>
+          <w:numId w:val="27"/>
         </w:numPr>
         <w:spacing w:after="0" w:afterAutospacing="0" w:before="0" w:beforeAutospacing="0" w:lineRule="auto"/>
         <w:ind w:left="720" w:hanging="360"/>
@@ -2242,7 +2242,7 @@
       <w:pPr>
         <w:numPr>
           <w:ilvl w:val="0"/>
-          <w:numId w:val="20"/>
+          <w:numId w:val="27"/>
         </w:numPr>
         <w:spacing w:after="240" w:before="0" w:beforeAutospacing="0" w:lineRule="auto"/>
         <w:ind w:left="720" w:hanging="360"/>
@@ -2630,7 +2630,7 @@
       <w:pPr>
         <w:numPr>
           <w:ilvl w:val="0"/>
-          <w:numId w:val="15"/>
+          <w:numId w:val="20"/>
         </w:numPr>
         <w:spacing w:after="0" w:afterAutospacing="0" w:before="240" w:lineRule="auto"/>
         <w:ind w:left="720" w:hanging="360"/>
@@ -2663,7 +2663,7 @@
       <w:pPr>
         <w:numPr>
           <w:ilvl w:val="0"/>
-          <w:numId w:val="15"/>
+          <w:numId w:val="20"/>
         </w:numPr>
         <w:spacing w:after="240" w:before="0" w:beforeAutospacing="0" w:lineRule="auto"/>
         <w:ind w:left="720" w:hanging="360"/>
@@ -2743,7 +2743,7 @@
       <w:pPr>
         <w:numPr>
           <w:ilvl w:val="0"/>
-          <w:numId w:val="19"/>
+          <w:numId w:val="26"/>
         </w:numPr>
         <w:spacing w:after="0" w:afterAutospacing="0" w:before="240" w:lineRule="auto"/>
         <w:ind w:left="720" w:hanging="360"/>
@@ -2766,7 +2766,7 @@
       <w:pPr>
         <w:numPr>
           <w:ilvl w:val="0"/>
-          <w:numId w:val="19"/>
+          <w:numId w:val="26"/>
         </w:numPr>
         <w:spacing w:after="240" w:before="0" w:beforeAutospacing="0" w:lineRule="auto"/>
         <w:ind w:left="720" w:hanging="360"/>
@@ -2844,7 +2844,7 @@
       <w:pPr>
         <w:numPr>
           <w:ilvl w:val="0"/>
-          <w:numId w:val="27"/>
+          <w:numId w:val="35"/>
         </w:numPr>
         <w:spacing w:after="0" w:afterAutospacing="0" w:before="240" w:lineRule="auto"/>
         <w:ind w:left="720" w:hanging="360"/>
@@ -2867,7 +2867,7 @@
       <w:pPr>
         <w:numPr>
           <w:ilvl w:val="0"/>
-          <w:numId w:val="27"/>
+          <w:numId w:val="35"/>
         </w:numPr>
         <w:spacing w:after="0" w:afterAutospacing="0" w:before="0" w:beforeAutospacing="0" w:lineRule="auto"/>
         <w:ind w:left="720" w:hanging="360"/>
@@ -2890,7 +2890,7 @@
       <w:pPr>
         <w:numPr>
           <w:ilvl w:val="0"/>
-          <w:numId w:val="27"/>
+          <w:numId w:val="35"/>
         </w:numPr>
         <w:spacing w:after="240" w:before="0" w:beforeAutospacing="0" w:lineRule="auto"/>
         <w:ind w:left="720" w:hanging="360"/>
@@ -2968,7 +2968,7 @@
       <w:pPr>
         <w:numPr>
           <w:ilvl w:val="0"/>
-          <w:numId w:val="6"/>
+          <w:numId w:val="8"/>
         </w:numPr>
         <w:spacing w:after="0" w:afterAutospacing="0" w:before="240" w:lineRule="auto"/>
         <w:ind w:left="720" w:hanging="360"/>
@@ -2991,7 +2991,7 @@
       <w:pPr>
         <w:numPr>
           <w:ilvl w:val="0"/>
-          <w:numId w:val="6"/>
+          <w:numId w:val="8"/>
         </w:numPr>
         <w:spacing w:after="240" w:before="0" w:beforeAutospacing="0" w:lineRule="auto"/>
         <w:ind w:left="720" w:hanging="360"/>
@@ -3413,7 +3413,7 @@
       <w:pPr>
         <w:numPr>
           <w:ilvl w:val="0"/>
-          <w:numId w:val="14"/>
+          <w:numId w:val="18"/>
         </w:numPr>
         <w:spacing w:after="0" w:afterAutospacing="0" w:before="240" w:lineRule="auto"/>
         <w:ind w:left="720" w:hanging="360"/>
@@ -3436,7 +3436,7 @@
       <w:pPr>
         <w:numPr>
           <w:ilvl w:val="0"/>
-          <w:numId w:val="14"/>
+          <w:numId w:val="18"/>
         </w:numPr>
         <w:spacing w:after="240" w:before="0" w:beforeAutospacing="0" w:lineRule="auto"/>
         <w:ind w:left="720" w:hanging="360"/>
@@ -3514,7 +3514,7 @@
       <w:pPr>
         <w:numPr>
           <w:ilvl w:val="0"/>
-          <w:numId w:val="3"/>
+          <w:numId w:val="4"/>
         </w:numPr>
         <w:spacing w:after="0" w:afterAutospacing="0" w:before="240" w:lineRule="auto"/>
         <w:ind w:left="720" w:hanging="360"/>
@@ -3555,7 +3555,7 @@
       <w:pPr>
         <w:numPr>
           <w:ilvl w:val="0"/>
-          <w:numId w:val="3"/>
+          <w:numId w:val="4"/>
         </w:numPr>
         <w:spacing w:after="240" w:before="0" w:beforeAutospacing="0" w:lineRule="auto"/>
         <w:ind w:left="720" w:hanging="360"/>
@@ -3633,7 +3633,7 @@
       <w:pPr>
         <w:numPr>
           <w:ilvl w:val="0"/>
-          <w:numId w:val="17"/>
+          <w:numId w:val="22"/>
         </w:numPr>
         <w:spacing w:after="0" w:afterAutospacing="0" w:before="240" w:lineRule="auto"/>
         <w:ind w:left="720" w:hanging="360"/>
@@ -3658,7 +3658,7 @@
       <w:pPr>
         <w:numPr>
           <w:ilvl w:val="0"/>
-          <w:numId w:val="17"/>
+          <w:numId w:val="22"/>
         </w:numPr>
         <w:spacing w:after="240" w:before="0" w:beforeAutospacing="0" w:lineRule="auto"/>
         <w:ind w:left="720" w:hanging="360"/>
@@ -3736,7 +3736,7 @@
       <w:pPr>
         <w:numPr>
           <w:ilvl w:val="0"/>
-          <w:numId w:val="25"/>
+          <w:numId w:val="33"/>
         </w:numPr>
         <w:spacing w:after="0" w:afterAutospacing="0" w:before="240" w:lineRule="auto"/>
         <w:ind w:left="720" w:hanging="360"/>
@@ -3759,7 +3759,7 @@
       <w:pPr>
         <w:numPr>
           <w:ilvl w:val="0"/>
-          <w:numId w:val="25"/>
+          <w:numId w:val="33"/>
         </w:numPr>
         <w:spacing w:after="240" w:before="0" w:beforeAutospacing="0" w:lineRule="auto"/>
         <w:ind w:left="720" w:hanging="360"/>
@@ -4127,7 +4127,7 @@
       <w:pPr>
         <w:numPr>
           <w:ilvl w:val="0"/>
-          <w:numId w:val="7"/>
+          <w:numId w:val="9"/>
         </w:numPr>
         <w:spacing w:after="0" w:afterAutospacing="0" w:before="240" w:lineRule="auto"/>
         <w:ind w:left="720" w:hanging="360"/>
@@ -4178,7 +4178,7 @@
       <w:pPr>
         <w:numPr>
           <w:ilvl w:val="0"/>
-          <w:numId w:val="7"/>
+          <w:numId w:val="9"/>
         </w:numPr>
         <w:spacing w:after="240" w:before="0" w:beforeAutospacing="0" w:lineRule="auto"/>
         <w:ind w:left="720" w:hanging="360"/>
@@ -4256,7 +4256,7 @@
       <w:pPr>
         <w:numPr>
           <w:ilvl w:val="0"/>
-          <w:numId w:val="18"/>
+          <w:numId w:val="24"/>
         </w:numPr>
         <w:spacing w:after="0" w:afterAutospacing="0" w:before="240" w:lineRule="auto"/>
         <w:ind w:left="720" w:hanging="360"/>
@@ -4279,7 +4279,7 @@
       <w:pPr>
         <w:numPr>
           <w:ilvl w:val="0"/>
-          <w:numId w:val="18"/>
+          <w:numId w:val="24"/>
         </w:numPr>
         <w:spacing w:after="240" w:before="0" w:beforeAutospacing="0" w:lineRule="auto"/>
         <w:ind w:left="720" w:hanging="360"/>
@@ -4357,7 +4357,7 @@
       <w:pPr>
         <w:numPr>
           <w:ilvl w:val="0"/>
-          <w:numId w:val="5"/>
+          <w:numId w:val="7"/>
         </w:numPr>
         <w:spacing w:after="0" w:afterAutospacing="0" w:before="240" w:lineRule="auto"/>
         <w:ind w:left="720" w:hanging="360"/>
@@ -4380,7 +4380,7 @@
       <w:pPr>
         <w:numPr>
           <w:ilvl w:val="0"/>
-          <w:numId w:val="5"/>
+          <w:numId w:val="7"/>
         </w:numPr>
         <w:spacing w:after="240" w:before="0" w:beforeAutospacing="0" w:lineRule="auto"/>
         <w:ind w:left="720" w:hanging="360"/>
@@ -4458,7 +4458,7 @@
       <w:pPr>
         <w:numPr>
           <w:ilvl w:val="0"/>
-          <w:numId w:val="12"/>
+          <w:numId w:val="15"/>
         </w:numPr>
         <w:spacing w:after="0" w:afterAutospacing="0" w:before="240" w:lineRule="auto"/>
         <w:ind w:left="720" w:hanging="360"/>
@@ -4481,7 +4481,7 @@
       <w:pPr>
         <w:numPr>
           <w:ilvl w:val="0"/>
-          <w:numId w:val="12"/>
+          <w:numId w:val="15"/>
         </w:numPr>
         <w:spacing w:after="240" w:before="0" w:beforeAutospacing="0" w:lineRule="auto"/>
         <w:ind w:left="720" w:hanging="360"/>
@@ -4757,7 +4757,7 @@
       <w:pPr>
         <w:numPr>
           <w:ilvl w:val="0"/>
-          <w:numId w:val="22"/>
+          <w:numId w:val="29"/>
         </w:numPr>
         <w:spacing w:after="0" w:afterAutospacing="0" w:before="240" w:lineRule="auto"/>
         <w:ind w:left="720" w:hanging="360"/>
@@ -4817,7 +4817,7 @@
       <w:pPr>
         <w:numPr>
           <w:ilvl w:val="0"/>
-          <w:numId w:val="22"/>
+          <w:numId w:val="29"/>
         </w:numPr>
         <w:spacing w:after="0" w:afterAutospacing="0" w:before="0" w:beforeAutospacing="0" w:lineRule="auto"/>
         <w:ind w:left="720" w:hanging="360"/>
@@ -4877,7 +4877,7 @@
       <w:pPr>
         <w:numPr>
           <w:ilvl w:val="0"/>
-          <w:numId w:val="22"/>
+          <w:numId w:val="29"/>
         </w:numPr>
         <w:spacing w:after="240" w:before="0" w:beforeAutospacing="0" w:lineRule="auto"/>
         <w:ind w:left="720" w:hanging="360"/>
@@ -4983,7 +4983,7 @@
       <w:pPr>
         <w:numPr>
           <w:ilvl w:val="0"/>
-          <w:numId w:val="29"/>
+          <w:numId w:val="37"/>
         </w:numPr>
         <w:spacing w:after="0" w:afterAutospacing="0" w:before="240" w:lineRule="auto"/>
         <w:ind w:left="720" w:hanging="360"/>
@@ -5043,7 +5043,7 @@
       <w:pPr>
         <w:numPr>
           <w:ilvl w:val="0"/>
-          <w:numId w:val="29"/>
+          <w:numId w:val="37"/>
         </w:numPr>
         <w:spacing w:after="0" w:afterAutospacing="0" w:before="0" w:beforeAutospacing="0" w:lineRule="auto"/>
         <w:ind w:left="720" w:hanging="360"/>
@@ -5103,7 +5103,7 @@
       <w:pPr>
         <w:numPr>
           <w:ilvl w:val="0"/>
-          <w:numId w:val="29"/>
+          <w:numId w:val="37"/>
         </w:numPr>
         <w:spacing w:after="240" w:before="0" w:beforeAutospacing="0" w:lineRule="auto"/>
         <w:ind w:left="720" w:hanging="360"/>
@@ -5319,7 +5319,7 @@
       <w:pPr>
         <w:numPr>
           <w:ilvl w:val="0"/>
-          <w:numId w:val="26"/>
+          <w:numId w:val="34"/>
         </w:numPr>
         <w:spacing w:after="0" w:afterAutospacing="0" w:before="240" w:lineRule="auto"/>
         <w:ind w:left="720" w:hanging="360"/>
@@ -5342,7 +5342,7 @@
       <w:pPr>
         <w:numPr>
           <w:ilvl w:val="0"/>
-          <w:numId w:val="26"/>
+          <w:numId w:val="34"/>
         </w:numPr>
         <w:spacing w:after="240" w:before="0" w:beforeAutospacing="0" w:lineRule="auto"/>
         <w:ind w:left="720" w:hanging="360"/>
@@ -5420,7 +5420,7 @@
       <w:pPr>
         <w:numPr>
           <w:ilvl w:val="0"/>
-          <w:numId w:val="21"/>
+          <w:numId w:val="28"/>
         </w:numPr>
         <w:spacing w:after="0" w:afterAutospacing="0" w:before="240" w:lineRule="auto"/>
         <w:ind w:left="720" w:hanging="360"/>
@@ -5488,7 +5488,7 @@
       <w:pPr>
         <w:numPr>
           <w:ilvl w:val="0"/>
-          <w:numId w:val="21"/>
+          <w:numId w:val="28"/>
         </w:numPr>
         <w:spacing w:after="240" w:before="0" w:beforeAutospacing="0" w:lineRule="auto"/>
         <w:ind w:left="720" w:hanging="360"/>
@@ -5691,59 +5691,19 @@
             <w:u w:val="single"/>
             <w:rtl w:val="0"/>
           </w:rPr>
-          <w:t xml:space="preserve">USENIX+3clang.llvm.org+3</w:t>
+          <w:t xml:space="preserve">USENIX+</w:t>
         </w:r>
       </w:hyperlink>
-      <w:r>
-        <w:rPr>
-          <w:rtl w:val="0"/>
-        </w:rPr>
-      </w:r>
-    </w:p>
-    <w:p>
-      <w:pPr>
-        <w:spacing w:after="240" w:lineRule="auto"/>
-        <w:rPr>
-          <w:color w:val="1155cc"/>
-          <w:sz w:val="24"/>
-          <w:szCs w:val="24"/>
-          <w:u w:val="single"/>
-        </w:rPr>
-      </w:pPr>
-      <w:r>
-        <w:rPr>
-          <w:sz w:val="24"/>
-          <w:szCs w:val="24"/>
-          <w:rtl w:val="0"/>
-        </w:rPr>
-        <w:t xml:space="preserve">Prior work in compiler reliability has focused heavily on </w:t>
-      </w:r>
-      <w:r>
-        <w:rPr>
-          <w:b w:val="1"/>
-          <w:bCs w:val="1"/>
-          <w:sz w:val="24"/>
-          <w:szCs w:val="24"/>
-          <w:rtl w:val="0"/>
-        </w:rPr>
-        <w:t xml:space="preserve">bug discovery</w:t>
-      </w:r>
-      <w:r>
-        <w:rPr>
-          <w:sz w:val="24"/>
-          <w:szCs w:val="24"/>
-          <w:rtl w:val="0"/>
-        </w:rPr>
-        <w:t xml:space="preserve"> through randomized generation and differential testing, including Csmith and YARPGen, and on richer input strategies such as equivalence-modulo-inputs and learned generators like DeepSmith.</w:t>
-      </w:r>
       <w:hyperlink r:id="rId100">
         <w:r>
           <w:rPr>
+            <w:color w:val="1155cc"/>
             <w:sz w:val="24"/>
             <w:szCs w:val="24"/>
+            <w:u w:val="single"/>
             <w:rtl w:val="0"/>
           </w:rPr>
-          <w:t xml:space="preserve"> </w:t>
+          <w:t xml:space="preserve">3clang.llvm.org</w:t>
         </w:r>
       </w:hyperlink>
       <w:hyperlink r:id="rId101">
@@ -5755,34 +5715,143 @@
             <w:u w:val="single"/>
             <w:rtl w:val="0"/>
           </w:rPr>
-          <w:t xml:space="preserve">Machine Learning for Big Code+3users.cs.utah.edu+3users.cs.utah.edu+3</w:t>
+          <w:t xml:space="preserve">+3</w:t>
         </w:r>
       </w:hyperlink>
       <w:r>
         <w:rPr>
-          <w:sz w:val="24"/>
-          <w:szCs w:val="24"/>
-          <w:rtl w:val="0"/>
-        </w:rPr>
-        <w:t xml:space="preserve"> Complementary work in </w:t>
-      </w:r>
-      <w:r>
-        <w:rPr>
-          <w:b w:val="1"/>
-          <w:bCs w:val="1"/>
-          <w:sz w:val="24"/>
-          <w:szCs w:val="24"/>
-          <w:rtl w:val="0"/>
-        </w:rPr>
-        <w:t xml:space="preserve">bug isolation</w:t>
-      </w:r>
-      <w:r>
-        <w:rPr>
-          <w:sz w:val="24"/>
-          <w:szCs w:val="24"/>
-          <w:rtl w:val="0"/>
-        </w:rPr>
-        <w:t xml:space="preserve"> has produced robust input minimization frameworks, from Delta Debugging to domain-specific reducers such as C-Reduce, enabling practical bug reporting and debugging.</w:t>
+          <w:color w:val="1155cc"/>
+          <w:sz w:val="24"/>
+          <w:szCs w:val="24"/>
+          <w:u w:val="single"/>
+          <w:rtl w:val="0"/>
+        </w:rPr>
+        <w:br w:type="textWrapping"/>
+      </w:r>
+    </w:p>
+    <w:p>
+      <w:pPr>
+        <w:spacing w:after="240" w:before="240" w:lineRule="auto"/>
+        <w:rPr>
+          <w:color w:val="1155cc"/>
+          <w:sz w:val="24"/>
+          <w:szCs w:val="24"/>
+          <w:u w:val="single"/>
+        </w:rPr>
+      </w:pPr>
+      <w:r>
+        <w:rPr>
+          <w:rtl w:val="0"/>
+        </w:rPr>
+      </w:r>
+    </w:p>
+    <w:p>
+      <w:pPr>
+        <w:pStyle w:val="Heading2"/>
+        <w:keepNext w:val="0"/>
+        <w:keepLines w:val="0"/>
+        <w:spacing w:after="80" w:lineRule="auto"/>
+        <w:rPr>
+          <w:b w:val="1"/>
+          <w:bCs w:val="1"/>
+          <w:sz w:val="34"/>
+          <w:szCs w:val="34"/>
+        </w:rPr>
+      </w:pPr>
+      <w:bookmarkStart w:colFirst="0" w:colLast="0" w:name="_hgk4cyo9jfi2" w:id="55"/>
+      <w:bookmarkEnd w:id="55"/>
+      <w:r>
+        <w:rPr>
+          <w:b w:val="1"/>
+          <w:bCs w:val="1"/>
+          <w:sz w:val="34"/>
+          <w:szCs w:val="34"/>
+          <w:rtl w:val="0"/>
+        </w:rPr>
+        <w:t xml:space="preserve">8) Compiler Bug Isolation via Effective Witness Test Program Generation (Chen et al., 2019)</w:t>
+      </w:r>
+    </w:p>
+    <w:p>
+      <w:pPr>
+        <w:pStyle w:val="Heading3"/>
+        <w:keepNext w:val="0"/>
+        <w:keepLines w:val="0"/>
+        <w:spacing w:before="280" w:lineRule="auto"/>
+        <w:rPr>
+          <w:b w:val="1"/>
+          <w:bCs w:val="1"/>
+          <w:color w:val="000000"/>
+          <w:sz w:val="26"/>
+          <w:szCs w:val="26"/>
+        </w:rPr>
+      </w:pPr>
+      <w:bookmarkStart w:colFirst="0" w:colLast="0" w:name="_55np66a1tw5l" w:id="56"/>
+      <w:bookmarkEnd w:id="56"/>
+      <w:r>
+        <w:rPr>
+          <w:b w:val="1"/>
+          <w:bCs w:val="1"/>
+          <w:color w:val="000000"/>
+          <w:sz w:val="26"/>
+          <w:szCs w:val="26"/>
+          <w:rtl w:val="0"/>
+        </w:rPr>
+        <w:t xml:space="preserve">Core idea</w:t>
+      </w:r>
+    </w:p>
+    <w:p>
+      <w:pPr>
+        <w:spacing w:after="240" w:before="240" w:lineRule="auto"/>
+        <w:rPr>
+          <w:color w:val="1155cc"/>
+          <w:sz w:val="24"/>
+          <w:szCs w:val="24"/>
+          <w:u w:val="single"/>
+        </w:rPr>
+      </w:pPr>
+      <w:r>
+        <w:rPr>
+          <w:sz w:val="24"/>
+          <w:szCs w:val="24"/>
+          <w:rtl w:val="0"/>
+        </w:rPr>
+        <w:t xml:space="preserve">This work proposes an automated compiler bug isolation technique commonly referred to as </w:t>
+      </w:r>
+      <w:r>
+        <w:rPr>
+          <w:b w:val="1"/>
+          <w:bCs w:val="1"/>
+          <w:sz w:val="24"/>
+          <w:szCs w:val="24"/>
+          <w:rtl w:val="0"/>
+        </w:rPr>
+        <w:t xml:space="preserve">DiWi</w:t>
+      </w:r>
+      <w:r>
+        <w:rPr>
+          <w:sz w:val="24"/>
+          <w:szCs w:val="24"/>
+          <w:rtl w:val="0"/>
+        </w:rPr>
+        <w:t xml:space="preserve">, which reframes compiler bug isolation as a </w:t>
+      </w:r>
+      <w:r>
+        <w:rPr>
+          <w:b w:val="1"/>
+          <w:bCs w:val="1"/>
+          <w:sz w:val="24"/>
+          <w:szCs w:val="24"/>
+          <w:rtl w:val="0"/>
+        </w:rPr>
+        <w:t xml:space="preserve">search for effective witness test programs</w:t>
+      </w:r>
+      <w:r>
+        <w:rPr>
+          <w:sz w:val="24"/>
+          <w:szCs w:val="24"/>
+          <w:rtl w:val="0"/>
+        </w:rPr>
+        <w:t xml:space="preserve"> derived from a given failing test. These witness programs help eliminate innocent compiler files from suspicion using coverage-based reasoning, improving fault-localization effectiveness for compilers.</w:t>
       </w:r>
       <w:hyperlink r:id="rId102">
         <w:r>
@@ -5803,16 +5872,60 @@
             <w:u w:val="single"/>
             <w:rtl w:val="0"/>
           </w:rPr>
-          <w:t xml:space="preserve">Purdue Computer Science+2users.cs.utah.edu+2</w:t>
+          <w:t xml:space="preserve">Lingming Zhang's Homepage+2ACM Digital Library+2</w:t>
         </w:r>
       </w:hyperlink>
       <w:r>
         <w:rPr>
-          <w:sz w:val="24"/>
-          <w:szCs w:val="24"/>
-          <w:rtl w:val="0"/>
-        </w:rPr>
-        <w:t xml:space="preserve"> Separately, sanitizer families such as ASan, UBSan, and MSan provide strong evidence of language-level and memory-level defects, helping separate user undefined behavior from true compiler faults.</w:t>
+          <w:rtl w:val="0"/>
+        </w:rPr>
+      </w:r>
+    </w:p>
+    <w:p>
+      <w:pPr>
+        <w:spacing w:after="240" w:before="240" w:lineRule="auto"/>
+        <w:rPr>
+          <w:color w:val="1155cc"/>
+          <w:sz w:val="24"/>
+          <w:szCs w:val="24"/>
+          <w:u w:val="single"/>
+        </w:rPr>
+      </w:pPr>
+      <w:r>
+        <w:rPr>
+          <w:i w:val="1"/>
+          <w:iCs w:val="1"/>
+          <w:sz w:val="24"/>
+          <w:szCs w:val="24"/>
+          <w:rtl w:val="0"/>
+        </w:rPr>
+        <w:t xml:space="preserve">Note on venue:</w:t>
+      </w:r>
+      <w:r>
+        <w:rPr>
+          <w:sz w:val="24"/>
+          <w:szCs w:val="24"/>
+          <w:rtl w:val="0"/>
+        </w:rPr>
+        <w:t xml:space="preserve"> The bibliographic record and paper metadata indicate this is from </w:t>
+      </w:r>
+      <w:r>
+        <w:rPr>
+          <w:b w:val="1"/>
+          <w:bCs w:val="1"/>
+          <w:sz w:val="24"/>
+          <w:szCs w:val="24"/>
+          <w:rtl w:val="0"/>
+        </w:rPr>
+        <w:t xml:space="preserve">ESEC/FSE 2019</w:t>
+      </w:r>
+      <w:r>
+        <w:rPr>
+          <w:sz w:val="24"/>
+          <w:szCs w:val="24"/>
+          <w:rtl w:val="0"/>
+        </w:rPr>
+        <w:t xml:space="preserve"> (the joint ESEC/SIGSOFT FSE conference), not ICSE.</w:t>
       </w:r>
       <w:hyperlink r:id="rId104">
         <w:r>
@@ -5833,6 +5946,1839 @@
             <w:u w:val="single"/>
             <w:rtl w:val="0"/>
           </w:rPr>
+          <w:t xml:space="preserve">Lingming Zhang's Homepage+1</w:t>
+        </w:r>
+      </w:hyperlink>
+      <w:r>
+        <w:rPr>
+          <w:rtl w:val="0"/>
+        </w:rPr>
+      </w:r>
+    </w:p>
+    <w:p>
+      <w:pPr>
+        <w:pStyle w:val="Heading3"/>
+        <w:keepNext w:val="0"/>
+        <w:keepLines w:val="0"/>
+        <w:spacing w:before="280" w:lineRule="auto"/>
+        <w:rPr>
+          <w:b w:val="1"/>
+          <w:bCs w:val="1"/>
+          <w:color w:val="000000"/>
+          <w:sz w:val="26"/>
+          <w:szCs w:val="26"/>
+        </w:rPr>
+      </w:pPr>
+      <w:bookmarkStart w:colFirst="0" w:colLast="0" w:name="_c5rer47cg8el" w:id="57"/>
+      <w:bookmarkEnd w:id="57"/>
+      <w:r>
+        <w:rPr>
+          <w:b w:val="1"/>
+          <w:bCs w:val="1"/>
+          <w:color w:val="000000"/>
+          <w:sz w:val="26"/>
+          <w:szCs w:val="26"/>
+          <w:rtl w:val="0"/>
+        </w:rPr>
+        <w:t xml:space="preserve">What kind of bugs it’s best at finding</w:t>
+      </w:r>
+    </w:p>
+    <w:p>
+      <w:pPr>
+        <w:numPr>
+          <w:ilvl w:val="0"/>
+          <w:numId w:val="23"/>
+        </w:numPr>
+        <w:spacing w:after="0" w:afterAutospacing="0" w:before="240" w:lineRule="auto"/>
+        <w:ind w:left="720" w:hanging="360"/>
+        <w:rPr>
+          <w:sz w:val="24"/>
+          <w:szCs w:val="24"/>
+        </w:rPr>
+      </w:pPr>
+      <w:r>
+        <w:rPr>
+          <w:sz w:val="24"/>
+          <w:szCs w:val="24"/>
+          <w:rtl w:val="0"/>
+        </w:rPr>
+        <w:t xml:space="preserve">Primarily </w:t>
+      </w:r>
+      <w:r>
+        <w:rPr>
+          <w:b w:val="1"/>
+          <w:bCs w:val="1"/>
+          <w:sz w:val="24"/>
+          <w:szCs w:val="24"/>
+          <w:rtl w:val="0"/>
+        </w:rPr>
+        <w:t xml:space="preserve">compiler wrong-code and crash/ICE-related defects</w:t>
+      </w:r>
+      <w:r>
+        <w:rPr>
+          <w:sz w:val="24"/>
+          <w:szCs w:val="24"/>
+          <w:rtl w:val="0"/>
+        </w:rPr>
+        <w:t xml:space="preserve"> where a </w:t>
+      </w:r>
+      <w:r>
+        <w:rPr>
+          <w:b w:val="1"/>
+          <w:bCs w:val="1"/>
+          <w:sz w:val="24"/>
+          <w:szCs w:val="24"/>
+          <w:rtl w:val="0"/>
+        </w:rPr>
+        <w:t xml:space="preserve">bug-triggering test program</w:t>
+      </w:r>
+      <w:r>
+        <w:rPr>
+          <w:sz w:val="24"/>
+          <w:szCs w:val="24"/>
+          <w:rtl w:val="0"/>
+        </w:rPr>
+        <w:t xml:space="preserve"> exists and can be mutated into passing/failing witnesses.</w:t>
+        <w:br w:type="textWrapping"/>
+      </w:r>
+    </w:p>
+    <w:p>
+      <w:pPr>
+        <w:numPr>
+          <w:ilvl w:val="0"/>
+          <w:numId w:val="23"/>
+        </w:numPr>
+        <w:spacing w:after="240" w:before="0" w:beforeAutospacing="0" w:lineRule="auto"/>
+        <w:ind w:left="720" w:hanging="360"/>
+        <w:rPr>
+          <w:sz w:val="24"/>
+          <w:szCs w:val="24"/>
+        </w:rPr>
+      </w:pPr>
+      <w:r>
+        <w:rPr>
+          <w:sz w:val="24"/>
+          <w:szCs w:val="24"/>
+          <w:rtl w:val="0"/>
+        </w:rPr>
+        <w:t xml:space="preserve">The evaluation reported in the paper uses real bugs from </w:t>
+      </w:r>
+      <w:r>
+        <w:rPr>
+          <w:b w:val="1"/>
+          <w:bCs w:val="1"/>
+          <w:sz w:val="24"/>
+          <w:szCs w:val="24"/>
+          <w:rtl w:val="0"/>
+        </w:rPr>
+        <w:t xml:space="preserve">GCC and LLVM</w:t>
+      </w:r>
+      <w:r>
+        <w:rPr>
+          <w:sz w:val="24"/>
+          <w:szCs w:val="24"/>
+          <w:rtl w:val="0"/>
+        </w:rPr>
+        <w:t xml:space="preserve">, suggesting applicability across both ecosystems.</w:t>
+      </w:r>
+      <w:hyperlink r:id="rId106">
+        <w:r>
+          <w:rPr>
+            <w:sz w:val="24"/>
+            <w:szCs w:val="24"/>
+            <w:rtl w:val="0"/>
+          </w:rPr>
+          <w:t xml:space="preserve"> </w:t>
+        </w:r>
+      </w:hyperlink>
+      <w:hyperlink r:id="rId107">
+        <w:r>
+          <w:rPr>
+            <w:color w:val="1155cc"/>
+            <w:sz w:val="24"/>
+            <w:szCs w:val="24"/>
+            <w:u w:val="single"/>
+            <w:rtl w:val="0"/>
+          </w:rPr>
+          <w:t xml:space="preserve">Lingming Zhang's Homepage+1</w:t>
+          <w:br w:type="textWrapping"/>
+        </w:r>
+      </w:hyperlink>
+      <w:r>
+        <w:rPr>
+          <w:rtl w:val="0"/>
+        </w:rPr>
+      </w:r>
+    </w:p>
+    <w:p>
+      <w:pPr>
+        <w:pStyle w:val="Heading3"/>
+        <w:keepNext w:val="0"/>
+        <w:keepLines w:val="0"/>
+        <w:spacing w:before="280" w:lineRule="auto"/>
+        <w:rPr>
+          <w:b w:val="1"/>
+          <w:bCs w:val="1"/>
+          <w:color w:val="000000"/>
+          <w:sz w:val="26"/>
+          <w:szCs w:val="26"/>
+        </w:rPr>
+      </w:pPr>
+      <w:bookmarkStart w:colFirst="0" w:colLast="0" w:name="_rcqtsfurewcy" w:id="58"/>
+      <w:bookmarkEnd w:id="58"/>
+      <w:r>
+        <w:rPr>
+          <w:b w:val="1"/>
+          <w:bCs w:val="1"/>
+          <w:color w:val="000000"/>
+          <w:sz w:val="26"/>
+          <w:szCs w:val="26"/>
+          <w:rtl w:val="0"/>
+        </w:rPr>
+        <w:t xml:space="preserve">Assumptions</w:t>
+      </w:r>
+    </w:p>
+    <w:p>
+      <w:pPr>
+        <w:numPr>
+          <w:ilvl w:val="0"/>
+          <w:numId w:val="38"/>
+        </w:numPr>
+        <w:spacing w:after="0" w:afterAutospacing="0" w:before="240" w:lineRule="auto"/>
+        <w:ind w:left="720" w:hanging="360"/>
+        <w:rPr>
+          <w:sz w:val="24"/>
+          <w:szCs w:val="24"/>
+        </w:rPr>
+      </w:pPr>
+      <w:r>
+        <w:rPr>
+          <w:sz w:val="24"/>
+          <w:szCs w:val="24"/>
+          <w:rtl w:val="0"/>
+        </w:rPr>
+        <w:t xml:space="preserve">A </w:t>
+      </w:r>
+      <w:r>
+        <w:rPr>
+          <w:b w:val="1"/>
+          <w:bCs w:val="1"/>
+          <w:sz w:val="24"/>
+          <w:szCs w:val="24"/>
+          <w:rtl w:val="0"/>
+        </w:rPr>
+        <w:t xml:space="preserve">reproducible failing test</w:t>
+      </w:r>
+      <w:r>
+        <w:rPr>
+          <w:sz w:val="24"/>
+          <w:szCs w:val="24"/>
+          <w:rtl w:val="0"/>
+        </w:rPr>
+        <w:t xml:space="preserve"> is available.</w:t>
+        <w:br w:type="textWrapping"/>
+      </w:r>
+    </w:p>
+    <w:p>
+      <w:pPr>
+        <w:numPr>
+          <w:ilvl w:val="0"/>
+          <w:numId w:val="38"/>
+        </w:numPr>
+        <w:spacing w:after="240" w:before="0" w:beforeAutospacing="0" w:lineRule="auto"/>
+        <w:ind w:left="720" w:hanging="360"/>
+        <w:rPr>
+          <w:sz w:val="24"/>
+          <w:szCs w:val="24"/>
+        </w:rPr>
+      </w:pPr>
+      <w:r>
+        <w:rPr>
+          <w:sz w:val="24"/>
+          <w:szCs w:val="24"/>
+          <w:rtl w:val="0"/>
+        </w:rPr>
+        <w:t xml:space="preserve">Mutations can generate </w:t>
+      </w:r>
+      <w:r>
+        <w:rPr>
+          <w:b w:val="1"/>
+          <w:bCs w:val="1"/>
+          <w:sz w:val="24"/>
+          <w:szCs w:val="24"/>
+          <w:rtl w:val="0"/>
+        </w:rPr>
+        <w:t xml:space="preserve">meaningful witness programs</w:t>
+      </w:r>
+      <w:r>
+        <w:rPr>
+          <w:sz w:val="24"/>
+          <w:szCs w:val="24"/>
+          <w:rtl w:val="0"/>
+        </w:rPr>
+        <w:t xml:space="preserve"> whose coverage differences help narrow suspect compiler files.</w:t>
+      </w:r>
+      <w:hyperlink r:id="rId108">
+        <w:r>
+          <w:rPr>
+            <w:sz w:val="24"/>
+            <w:szCs w:val="24"/>
+            <w:rtl w:val="0"/>
+          </w:rPr>
+          <w:t xml:space="preserve"> </w:t>
+        </w:r>
+      </w:hyperlink>
+      <w:hyperlink r:id="rId109">
+        <w:r>
+          <w:rPr>
+            <w:color w:val="1155cc"/>
+            <w:sz w:val="24"/>
+            <w:szCs w:val="24"/>
+            <w:u w:val="single"/>
+            <w:rtl w:val="0"/>
+          </w:rPr>
+          <w:t xml:space="preserve">Lingming Zhang's Homepage+1</w:t>
+          <w:br w:type="textWrapping"/>
+        </w:r>
+      </w:hyperlink>
+      <w:r>
+        <w:rPr>
+          <w:rtl w:val="0"/>
+        </w:rPr>
+      </w:r>
+    </w:p>
+    <w:p>
+      <w:pPr>
+        <w:pStyle w:val="Heading3"/>
+        <w:keepNext w:val="0"/>
+        <w:keepLines w:val="0"/>
+        <w:spacing w:before="280" w:lineRule="auto"/>
+        <w:rPr>
+          <w:b w:val="1"/>
+          <w:bCs w:val="1"/>
+          <w:color w:val="000000"/>
+          <w:sz w:val="26"/>
+          <w:szCs w:val="26"/>
+        </w:rPr>
+      </w:pPr>
+      <w:bookmarkStart w:colFirst="0" w:colLast="0" w:name="_wxgd3fmb5p9v" w:id="59"/>
+      <w:bookmarkEnd w:id="59"/>
+      <w:r>
+        <w:rPr>
+          <w:b w:val="1"/>
+          <w:bCs w:val="1"/>
+          <w:color w:val="000000"/>
+          <w:sz w:val="26"/>
+          <w:szCs w:val="26"/>
+          <w:rtl w:val="0"/>
+        </w:rPr>
+        <w:t xml:space="preserve">Typical artifacts produced</w:t>
+      </w:r>
+    </w:p>
+    <w:p>
+      <w:pPr>
+        <w:numPr>
+          <w:ilvl w:val="0"/>
+          <w:numId w:val="10"/>
+        </w:numPr>
+        <w:spacing w:after="0" w:afterAutospacing="0" w:before="240" w:lineRule="auto"/>
+        <w:ind w:left="720" w:hanging="360"/>
+        <w:rPr>
+          <w:sz w:val="24"/>
+          <w:szCs w:val="24"/>
+        </w:rPr>
+      </w:pPr>
+      <w:r>
+        <w:rPr>
+          <w:sz w:val="24"/>
+          <w:szCs w:val="24"/>
+          <w:rtl w:val="0"/>
+        </w:rPr>
+        <w:t xml:space="preserve">A </w:t>
+      </w:r>
+      <w:r>
+        <w:rPr>
+          <w:b w:val="1"/>
+          <w:bCs w:val="1"/>
+          <w:sz w:val="24"/>
+          <w:szCs w:val="24"/>
+          <w:rtl w:val="0"/>
+        </w:rPr>
+        <w:t xml:space="preserve">set of witness test programs</w:t>
+      </w:r>
+      <w:r>
+        <w:rPr>
+          <w:sz w:val="24"/>
+          <w:szCs w:val="24"/>
+          <w:rtl w:val="0"/>
+        </w:rPr>
+        <w:t xml:space="preserve"> derived from the failing program.</w:t>
+        <w:br w:type="textWrapping"/>
+      </w:r>
+    </w:p>
+    <w:p>
+      <w:pPr>
+        <w:numPr>
+          <w:ilvl w:val="0"/>
+          <w:numId w:val="10"/>
+        </w:numPr>
+        <w:spacing w:after="240" w:before="0" w:beforeAutospacing="0" w:lineRule="auto"/>
+        <w:ind w:left="720" w:hanging="360"/>
+        <w:rPr>
+          <w:sz w:val="24"/>
+          <w:szCs w:val="24"/>
+        </w:rPr>
+      </w:pPr>
+      <w:r>
+        <w:rPr>
+          <w:sz w:val="24"/>
+          <w:szCs w:val="24"/>
+          <w:rtl w:val="0"/>
+        </w:rPr>
+        <w:t xml:space="preserve">A ranked list of </w:t>
+      </w:r>
+      <w:r>
+        <w:rPr>
+          <w:b w:val="1"/>
+          <w:bCs w:val="1"/>
+          <w:sz w:val="24"/>
+          <w:szCs w:val="24"/>
+          <w:rtl w:val="0"/>
+        </w:rPr>
+        <w:t xml:space="preserve">suspicious compiler files</w:t>
+      </w:r>
+      <w:r>
+        <w:rPr>
+          <w:sz w:val="24"/>
+          <w:szCs w:val="24"/>
+          <w:rtl w:val="0"/>
+        </w:rPr>
+        <w:t xml:space="preserve"> based on coverage comparisons.</w:t>
+      </w:r>
+      <w:hyperlink r:id="rId110">
+        <w:r>
+          <w:rPr>
+            <w:sz w:val="24"/>
+            <w:szCs w:val="24"/>
+            <w:rtl w:val="0"/>
+          </w:rPr>
+          <w:t xml:space="preserve"> </w:t>
+        </w:r>
+      </w:hyperlink>
+      <w:hyperlink r:id="rId111">
+        <w:r>
+          <w:rPr>
+            <w:color w:val="1155cc"/>
+            <w:sz w:val="24"/>
+            <w:szCs w:val="24"/>
+            <w:u w:val="single"/>
+            <w:rtl w:val="0"/>
+          </w:rPr>
+          <w:t xml:space="preserve">Lingming Zhang's Homepage+1</w:t>
+          <w:br w:type="textWrapping"/>
+        </w:r>
+      </w:hyperlink>
+      <w:r>
+        <w:rPr>
+          <w:rtl w:val="0"/>
+        </w:rPr>
+      </w:r>
+    </w:p>
+    <w:p>
+      <w:pPr>
+        <w:pStyle w:val="Heading3"/>
+        <w:keepNext w:val="0"/>
+        <w:keepLines w:val="0"/>
+        <w:spacing w:before="280" w:lineRule="auto"/>
+        <w:rPr>
+          <w:b w:val="1"/>
+          <w:bCs w:val="1"/>
+          <w:color w:val="000000"/>
+          <w:sz w:val="26"/>
+          <w:szCs w:val="26"/>
+        </w:rPr>
+      </w:pPr>
+      <w:bookmarkStart w:colFirst="0" w:colLast="0" w:name="_h1jdgrf3qpty" w:id="60"/>
+      <w:bookmarkEnd w:id="60"/>
+      <w:r>
+        <w:rPr>
+          <w:b w:val="1"/>
+          <w:bCs w:val="1"/>
+          <w:color w:val="000000"/>
+          <w:sz w:val="26"/>
+          <w:szCs w:val="26"/>
+          <w:rtl w:val="0"/>
+        </w:rPr>
+        <w:t xml:space="preserve">Limitations that matter for production feedback</w:t>
+      </w:r>
+    </w:p>
+    <w:p>
+      <w:pPr>
+        <w:numPr>
+          <w:ilvl w:val="0"/>
+          <w:numId w:val="19"/>
+        </w:numPr>
+        <w:spacing w:after="0" w:afterAutospacing="0" w:before="240" w:lineRule="auto"/>
+        <w:ind w:left="720" w:hanging="360"/>
+        <w:rPr>
+          <w:sz w:val="24"/>
+          <w:szCs w:val="24"/>
+        </w:rPr>
+      </w:pPr>
+      <w:r>
+        <w:rPr>
+          <w:sz w:val="24"/>
+          <w:szCs w:val="24"/>
+          <w:rtl w:val="0"/>
+        </w:rPr>
+        <w:t xml:space="preserve">This technique still assumes you can obtain or reconstruct a </w:t>
+      </w:r>
+      <w:r>
+        <w:rPr>
+          <w:b w:val="1"/>
+          <w:bCs w:val="1"/>
+          <w:sz w:val="24"/>
+          <w:szCs w:val="24"/>
+          <w:rtl w:val="0"/>
+        </w:rPr>
+        <w:t xml:space="preserve">bug-triggering test program</w:t>
+      </w:r>
+      <w:r>
+        <w:rPr>
+          <w:sz w:val="24"/>
+          <w:szCs w:val="24"/>
+          <w:rtl w:val="0"/>
+        </w:rPr>
+        <w:t xml:space="preserve"> and run repeated offline analysis.</w:t>
+        <w:br w:type="textWrapping"/>
+      </w:r>
+    </w:p>
+    <w:p>
+      <w:pPr>
+        <w:numPr>
+          <w:ilvl w:val="0"/>
+          <w:numId w:val="19"/>
+        </w:numPr>
+        <w:spacing w:after="240" w:before="0" w:beforeAutospacing="0" w:lineRule="auto"/>
+        <w:ind w:left="720" w:hanging="360"/>
+        <w:rPr>
+          <w:sz w:val="24"/>
+          <w:szCs w:val="24"/>
+        </w:rPr>
+      </w:pPr>
+      <w:r>
+        <w:rPr>
+          <w:sz w:val="24"/>
+          <w:szCs w:val="24"/>
+          <w:rtl w:val="0"/>
+        </w:rPr>
+        <w:t xml:space="preserve">It isolates at the </w:t>
+      </w:r>
+      <w:r>
+        <w:rPr>
+          <w:b w:val="1"/>
+          <w:bCs w:val="1"/>
+          <w:sz w:val="24"/>
+          <w:szCs w:val="24"/>
+          <w:rtl w:val="0"/>
+        </w:rPr>
+        <w:t xml:space="preserve">compiler-file level</w:t>
+      </w:r>
+      <w:r>
+        <w:rPr>
+          <w:sz w:val="24"/>
+          <w:szCs w:val="24"/>
+          <w:rtl w:val="0"/>
+        </w:rPr>
+        <w:t xml:space="preserve">, not directly at pass granularity, unless further tooling is layered on top.</w:t>
+      </w:r>
+      <w:hyperlink r:id="rId112">
+        <w:r>
+          <w:rPr>
+            <w:sz w:val="24"/>
+            <w:szCs w:val="24"/>
+            <w:rtl w:val="0"/>
+          </w:rPr>
+          <w:t xml:space="preserve"> </w:t>
+        </w:r>
+      </w:hyperlink>
+      <w:hyperlink r:id="rId113">
+        <w:r>
+          <w:rPr>
+            <w:color w:val="1155cc"/>
+            <w:sz w:val="24"/>
+            <w:szCs w:val="24"/>
+            <w:u w:val="single"/>
+            <w:rtl w:val="0"/>
+          </w:rPr>
+          <w:t xml:space="preserve">Lingming Zhang's Homepage+1</w:t>
+          <w:br w:type="textWrapping"/>
+        </w:r>
+      </w:hyperlink>
+      <w:r>
+        <w:rPr>
+          <w:rtl w:val="0"/>
+        </w:rPr>
+      </w:r>
+    </w:p>
+    <w:p>
+      <w:pPr>
+        <w:pStyle w:val="Heading3"/>
+        <w:keepNext w:val="0"/>
+        <w:keepLines w:val="0"/>
+        <w:spacing w:before="280" w:lineRule="auto"/>
+        <w:rPr>
+          <w:b w:val="1"/>
+          <w:bCs w:val="1"/>
+          <w:color w:val="000000"/>
+          <w:sz w:val="26"/>
+          <w:szCs w:val="26"/>
+        </w:rPr>
+      </w:pPr>
+      <w:bookmarkStart w:colFirst="0" w:colLast="0" w:name="_foyc3pnfxo2s" w:id="61"/>
+      <w:bookmarkEnd w:id="61"/>
+      <w:r>
+        <w:rPr>
+          <w:b w:val="1"/>
+          <w:bCs w:val="1"/>
+          <w:color w:val="000000"/>
+          <w:sz w:val="26"/>
+          <w:szCs w:val="26"/>
+          <w:rtl w:val="0"/>
+        </w:rPr>
+        <w:t xml:space="preserve">How your thesis differs</w:t>
+      </w:r>
+    </w:p>
+    <w:p>
+      <w:pPr>
+        <w:spacing w:after="240" w:before="240" w:lineRule="auto"/>
+        <w:rPr>
+          <w:sz w:val="24"/>
+          <w:szCs w:val="24"/>
+        </w:rPr>
+      </w:pPr>
+      <w:r>
+        <w:rPr>
+          <w:sz w:val="24"/>
+          <w:szCs w:val="24"/>
+          <w:rtl w:val="0"/>
+        </w:rPr>
+        <w:t xml:space="preserve">Your thesis is a </w:t>
+      </w:r>
+      <w:r>
+        <w:rPr>
+          <w:b w:val="1"/>
+          <w:bCs w:val="1"/>
+          <w:sz w:val="24"/>
+          <w:szCs w:val="24"/>
+          <w:rtl w:val="0"/>
+        </w:rPr>
+        <w:t xml:space="preserve">production-first diagnosis loop</w:t>
+      </w:r>
+      <w:r>
+        <w:rPr>
+          <w:sz w:val="24"/>
+          <w:szCs w:val="24"/>
+          <w:rtl w:val="0"/>
+        </w:rPr>
+        <w:t xml:space="preserve">. Instead of starting with a crafted failing test, you plan to:</w:t>
+      </w:r>
+    </w:p>
+    <w:p>
+      <w:pPr>
+        <w:numPr>
+          <w:ilvl w:val="0"/>
+          <w:numId w:val="16"/>
+        </w:numPr>
+        <w:spacing w:after="0" w:afterAutospacing="0" w:before="240" w:lineRule="auto"/>
+        <w:ind w:left="720" w:hanging="360"/>
+        <w:rPr>
+          <w:sz w:val="24"/>
+          <w:szCs w:val="24"/>
+        </w:rPr>
+      </w:pPr>
+      <w:r>
+        <w:rPr>
+          <w:sz w:val="24"/>
+          <w:szCs w:val="24"/>
+          <w:rtl w:val="0"/>
+        </w:rPr>
+        <w:t xml:space="preserve">detect anomalies via lightweight instrumentation,</w:t>
+        <w:br w:type="textWrapping"/>
+      </w:r>
+    </w:p>
+    <w:p>
+      <w:pPr>
+        <w:numPr>
+          <w:ilvl w:val="0"/>
+          <w:numId w:val="16"/>
+        </w:numPr>
+        <w:spacing w:after="0" w:afterAutospacing="0" w:before="0" w:beforeAutospacing="0" w:lineRule="auto"/>
+        <w:ind w:left="720" w:hanging="360"/>
+        <w:rPr>
+          <w:sz w:val="24"/>
+          <w:szCs w:val="24"/>
+        </w:rPr>
+      </w:pPr>
+      <w:r>
+        <w:rPr>
+          <w:sz w:val="24"/>
+          <w:szCs w:val="24"/>
+          <w:rtl w:val="0"/>
+        </w:rPr>
+        <w:t xml:space="preserve">collect production metadata, and</w:t>
+        <w:br w:type="textWrapping"/>
+      </w:r>
+    </w:p>
+    <w:p>
+      <w:pPr>
+        <w:numPr>
+          <w:ilvl w:val="0"/>
+          <w:numId w:val="16"/>
+        </w:numPr>
+        <w:spacing w:after="240" w:before="0" w:beforeAutospacing="0" w:lineRule="auto"/>
+        <w:ind w:left="720" w:hanging="360"/>
+        <w:rPr>
+          <w:sz w:val="24"/>
+          <w:szCs w:val="24"/>
+        </w:rPr>
+      </w:pPr>
+      <w:r>
+        <w:rPr>
+          <w:sz w:val="24"/>
+          <w:szCs w:val="24"/>
+          <w:rtl w:val="0"/>
+        </w:rPr>
+        <w:t xml:space="preserve">automate </w:t>
+      </w:r>
+      <w:r>
+        <w:rPr>
+          <w:b w:val="1"/>
+          <w:bCs w:val="1"/>
+          <w:sz w:val="24"/>
+          <w:szCs w:val="24"/>
+          <w:rtl w:val="0"/>
+        </w:rPr>
+        <w:t xml:space="preserve">version and pass bisection</w:t>
+      </w:r>
+      <w:r>
+        <w:rPr>
+          <w:sz w:val="24"/>
+          <w:szCs w:val="24"/>
+          <w:rtl w:val="0"/>
+        </w:rPr>
+        <w:t xml:space="preserve"> to reach likely culprit passes.</w:t>
+        <w:br w:type="textWrapping"/>
+        <w:t xml:space="preserve"> DiWi strengthens your related work by showing that </w:t>
+      </w:r>
+      <w:r>
+        <w:rPr>
+          <w:b w:val="1"/>
+          <w:bCs w:val="1"/>
+          <w:sz w:val="24"/>
+          <w:szCs w:val="24"/>
+          <w:rtl w:val="0"/>
+        </w:rPr>
+        <w:t xml:space="preserve">witness-based isolation is effective</w:t>
+      </w:r>
+      <w:r>
+        <w:rPr>
+          <w:sz w:val="24"/>
+          <w:szCs w:val="24"/>
+          <w:rtl w:val="0"/>
+        </w:rPr>
+        <w:t xml:space="preserve">, while your system aims to supply the missing earlier step: </w:t>
+      </w:r>
+      <w:r>
+        <w:rPr>
+          <w:b w:val="1"/>
+          <w:bCs w:val="1"/>
+          <w:sz w:val="24"/>
+          <w:szCs w:val="24"/>
+          <w:rtl w:val="0"/>
+        </w:rPr>
+        <w:t xml:space="preserve">turning production anomalies into isolatable test scenarios.</w:t>
+        <w:br w:type="textWrapping"/>
+      </w:r>
+    </w:p>
+    <w:p>
+      <w:pPr>
+        <w:pStyle w:val="Heading3"/>
+        <w:keepNext w:val="0"/>
+        <w:keepLines w:val="0"/>
+        <w:spacing w:before="280" w:lineRule="auto"/>
+        <w:rPr>
+          <w:b w:val="1"/>
+          <w:bCs w:val="1"/>
+          <w:color w:val="000000"/>
+          <w:sz w:val="26"/>
+          <w:szCs w:val="26"/>
+        </w:rPr>
+      </w:pPr>
+      <w:bookmarkStart w:colFirst="0" w:colLast="0" w:name="_qqq34lnpekzd" w:id="62"/>
+      <w:bookmarkEnd w:id="62"/>
+      <w:r>
+        <w:rPr>
+          <w:b w:val="1"/>
+          <w:bCs w:val="1"/>
+          <w:color w:val="000000"/>
+          <w:sz w:val="26"/>
+          <w:szCs w:val="26"/>
+          <w:rtl w:val="0"/>
+        </w:rPr>
+        <w:t xml:space="preserve">Short anchored summary</w:t>
+      </w:r>
+    </w:p>
+    <w:p>
+      <w:pPr>
+        <w:spacing w:after="240" w:before="240" w:lineRule="auto"/>
+        <w:rPr>
+          <w:color w:val="1155cc"/>
+          <w:sz w:val="24"/>
+          <w:szCs w:val="24"/>
+          <w:u w:val="single"/>
+        </w:rPr>
+      </w:pPr>
+      <w:r>
+        <w:rPr>
+          <w:sz w:val="24"/>
+          <w:szCs w:val="24"/>
+          <w:rtl w:val="0"/>
+        </w:rPr>
+        <w:t xml:space="preserve">Chen et al. (DiWi) introduce a method that generates effective witness test programs from a failing test and uses coverage-based isolation to rank suspicious compiler files, evaluated on real GCC and LLVM bugs, improving the practicality of compiler fault localization.</w:t>
+      </w:r>
+      <w:hyperlink r:id="rId114">
+        <w:r>
+          <w:rPr>
+            <w:sz w:val="24"/>
+            <w:szCs w:val="24"/>
+            <w:rtl w:val="0"/>
+          </w:rPr>
+          <w:t xml:space="preserve"> </w:t>
+        </w:r>
+      </w:hyperlink>
+      <w:hyperlink r:id="rId115">
+        <w:r>
+          <w:rPr>
+            <w:color w:val="1155cc"/>
+            <w:sz w:val="24"/>
+            <w:szCs w:val="24"/>
+            <w:u w:val="single"/>
+            <w:rtl w:val="0"/>
+          </w:rPr>
+          <w:t xml:space="preserve">Lingming Zhang's Homepage+1</w:t>
+        </w:r>
+      </w:hyperlink>
+      <w:r>
+        <w:rPr>
+          <w:rtl w:val="0"/>
+        </w:rPr>
+      </w:r>
+    </w:p>
+    <w:p>
+      <w:pPr>
+        <w:spacing w:after="240" w:before="240" w:lineRule="auto"/>
+        <w:rPr>
+          <w:sz w:val="24"/>
+          <w:szCs w:val="24"/>
+        </w:rPr>
+      </w:pPr>
+      <w:r>
+        <w:pict>
+          <v:rect style="width:0.0pt;height:1.5pt" o:hr="t" o:hrstd="t" o:hralign="center" fillcolor="#A0A0A0" stroked="f"/>
+        </w:pict>
+      </w:r>
+      <w:r>
+        <w:rPr>
+          <w:rtl w:val="0"/>
+        </w:rPr>
+      </w:r>
+    </w:p>
+    <w:p>
+      <w:pPr>
+        <w:pStyle w:val="Heading2"/>
+        <w:keepNext w:val="0"/>
+        <w:keepLines w:val="0"/>
+        <w:spacing w:after="80" w:lineRule="auto"/>
+        <w:rPr>
+          <w:b w:val="1"/>
+          <w:bCs w:val="1"/>
+          <w:sz w:val="34"/>
+          <w:szCs w:val="34"/>
+        </w:rPr>
+      </w:pPr>
+      <w:bookmarkStart w:colFirst="0" w:colLast="0" w:name="_9noy3vksz8p1" w:id="63"/>
+      <w:bookmarkEnd w:id="63"/>
+      <w:r>
+        <w:rPr>
+          <w:b w:val="1"/>
+          <w:bCs w:val="1"/>
+          <w:sz w:val="34"/>
+          <w:szCs w:val="34"/>
+          <w:rtl w:val="0"/>
+        </w:rPr>
+        <w:t xml:space="preserve">9) MemorySanitizer: Fast Detector of Uninitialized Memory Use in C++ (Stepanov &amp; Serebryany, CGO 2015)</w:t>
+      </w:r>
+    </w:p>
+    <w:p>
+      <w:pPr>
+        <w:pStyle w:val="Heading3"/>
+        <w:keepNext w:val="0"/>
+        <w:keepLines w:val="0"/>
+        <w:spacing w:before="280" w:lineRule="auto"/>
+        <w:rPr>
+          <w:b w:val="1"/>
+          <w:bCs w:val="1"/>
+          <w:color w:val="000000"/>
+          <w:sz w:val="26"/>
+          <w:szCs w:val="26"/>
+        </w:rPr>
+      </w:pPr>
+      <w:bookmarkStart w:colFirst="0" w:colLast="0" w:name="_5fcpw22uptt7" w:id="64"/>
+      <w:bookmarkEnd w:id="64"/>
+      <w:r>
+        <w:rPr>
+          <w:b w:val="1"/>
+          <w:bCs w:val="1"/>
+          <w:color w:val="000000"/>
+          <w:sz w:val="26"/>
+          <w:szCs w:val="26"/>
+          <w:rtl w:val="0"/>
+        </w:rPr>
+        <w:t xml:space="preserve">Core idea</w:t>
+      </w:r>
+    </w:p>
+    <w:p>
+      <w:pPr>
+        <w:spacing w:after="240" w:before="240" w:lineRule="auto"/>
+        <w:rPr>
+          <w:color w:val="1155cc"/>
+          <w:sz w:val="24"/>
+          <w:szCs w:val="24"/>
+          <w:u w:val="single"/>
+        </w:rPr>
+      </w:pPr>
+      <w:r>
+        <w:rPr>
+          <w:sz w:val="24"/>
+          <w:szCs w:val="24"/>
+          <w:rtl w:val="0"/>
+        </w:rPr>
+        <w:t xml:space="preserve">This paper presents </w:t>
+      </w:r>
+      <w:r>
+        <w:rPr>
+          <w:b w:val="1"/>
+          <w:bCs w:val="1"/>
+          <w:sz w:val="24"/>
+          <w:szCs w:val="24"/>
+          <w:rtl w:val="0"/>
+        </w:rPr>
+        <w:t xml:space="preserve">MemorySanitizer (MSan)</w:t>
+      </w:r>
+      <w:r>
+        <w:rPr>
+          <w:sz w:val="24"/>
+          <w:szCs w:val="24"/>
+          <w:rtl w:val="0"/>
+        </w:rPr>
+        <w:t xml:space="preserve">, a dynamic analysis tool that detects </w:t>
+      </w:r>
+      <w:r>
+        <w:rPr>
+          <w:b w:val="1"/>
+          <w:bCs w:val="1"/>
+          <w:sz w:val="24"/>
+          <w:szCs w:val="24"/>
+          <w:rtl w:val="0"/>
+        </w:rPr>
+        <w:t xml:space="preserve">uses of uninitialized memory</w:t>
+      </w:r>
+      <w:r>
+        <w:rPr>
+          <w:sz w:val="24"/>
+          <w:szCs w:val="24"/>
+          <w:rtl w:val="0"/>
+        </w:rPr>
+        <w:t xml:space="preserve"> in C and C++ using </w:t>
+      </w:r>
+      <w:r>
+        <w:rPr>
+          <w:b w:val="1"/>
+          <w:bCs w:val="1"/>
+          <w:sz w:val="24"/>
+          <w:szCs w:val="24"/>
+          <w:rtl w:val="0"/>
+        </w:rPr>
+        <w:t xml:space="preserve">compile-time instrumentation</w:t>
+      </w:r>
+      <w:r>
+        <w:rPr>
+          <w:sz w:val="24"/>
+          <w:szCs w:val="24"/>
+          <w:rtl w:val="0"/>
+        </w:rPr>
+        <w:t xml:space="preserve"> and </w:t>
+      </w:r>
+      <w:r>
+        <w:rPr>
+          <w:b w:val="1"/>
+          <w:bCs w:val="1"/>
+          <w:sz w:val="24"/>
+          <w:szCs w:val="24"/>
+          <w:rtl w:val="0"/>
+        </w:rPr>
+        <w:t xml:space="preserve">bit-precise shadow tracking at runtime</w:t>
+      </w:r>
+      <w:r>
+        <w:rPr>
+          <w:sz w:val="24"/>
+          <w:szCs w:val="24"/>
+          <w:rtl w:val="0"/>
+        </w:rPr>
+        <w:t xml:space="preserve">.</w:t>
+      </w:r>
+      <w:hyperlink r:id="rId116">
+        <w:r>
+          <w:rPr>
+            <w:sz w:val="24"/>
+            <w:szCs w:val="24"/>
+            <w:rtl w:val="0"/>
+          </w:rPr>
+          <w:t xml:space="preserve"> </w:t>
+        </w:r>
+      </w:hyperlink>
+      <w:hyperlink r:id="rId117">
+        <w:r>
+          <w:rPr>
+            <w:color w:val="1155cc"/>
+            <w:sz w:val="24"/>
+            <w:szCs w:val="24"/>
+            <w:u w:val="single"/>
+            <w:rtl w:val="0"/>
+          </w:rPr>
+          <w:t xml:space="preserve">Google Research+2IEEE Computer Society+2</w:t>
+        </w:r>
+      </w:hyperlink>
+      <w:r>
+        <w:rPr>
+          <w:rtl w:val="0"/>
+        </w:rPr>
+      </w:r>
+    </w:p>
+    <w:p>
+      <w:pPr>
+        <w:pStyle w:val="Heading3"/>
+        <w:keepNext w:val="0"/>
+        <w:keepLines w:val="0"/>
+        <w:spacing w:before="280" w:lineRule="auto"/>
+        <w:rPr>
+          <w:b w:val="1"/>
+          <w:bCs w:val="1"/>
+          <w:color w:val="000000"/>
+          <w:sz w:val="26"/>
+          <w:szCs w:val="26"/>
+        </w:rPr>
+      </w:pPr>
+      <w:bookmarkStart w:colFirst="0" w:colLast="0" w:name="_40zt3cdomc38" w:id="65"/>
+      <w:bookmarkEnd w:id="65"/>
+      <w:r>
+        <w:rPr>
+          <w:b w:val="1"/>
+          <w:bCs w:val="1"/>
+          <w:color w:val="000000"/>
+          <w:sz w:val="26"/>
+          <w:szCs w:val="26"/>
+          <w:rtl w:val="0"/>
+        </w:rPr>
+        <w:t xml:space="preserve">What kind of bugs it’s best at finding</w:t>
+      </w:r>
+    </w:p>
+    <w:p>
+      <w:pPr>
+        <w:numPr>
+          <w:ilvl w:val="0"/>
+          <w:numId w:val="3"/>
+        </w:numPr>
+        <w:spacing w:after="0" w:afterAutospacing="0" w:before="240" w:lineRule="auto"/>
+        <w:ind w:left="720" w:hanging="360"/>
+        <w:rPr>
+          <w:sz w:val="24"/>
+          <w:szCs w:val="24"/>
+        </w:rPr>
+      </w:pPr>
+      <w:r>
+        <w:rPr>
+          <w:b w:val="1"/>
+          <w:bCs w:val="1"/>
+          <w:sz w:val="24"/>
+          <w:szCs w:val="24"/>
+          <w:rtl w:val="0"/>
+        </w:rPr>
+        <w:t xml:space="preserve">Uninitialized memory reads</w:t>
+      </w:r>
+      <w:r>
+        <w:rPr>
+          <w:sz w:val="24"/>
+          <w:szCs w:val="24"/>
+          <w:rtl w:val="0"/>
+        </w:rPr>
+        <w:t xml:space="preserve"> that can influence control flow, pointer use, function calls, or library interactions.</w:t>
+        <w:br w:type="textWrapping"/>
+      </w:r>
+    </w:p>
+    <w:p>
+      <w:pPr>
+        <w:numPr>
+          <w:ilvl w:val="0"/>
+          <w:numId w:val="3"/>
+        </w:numPr>
+        <w:spacing w:after="240" w:before="0" w:beforeAutospacing="0" w:lineRule="auto"/>
+        <w:ind w:left="720" w:hanging="360"/>
+        <w:rPr>
+          <w:sz w:val="24"/>
+          <w:szCs w:val="24"/>
+        </w:rPr>
+      </w:pPr>
+      <w:r>
+        <w:rPr>
+          <w:sz w:val="24"/>
+          <w:szCs w:val="24"/>
+          <w:rtl w:val="0"/>
+        </w:rPr>
+        <w:t xml:space="preserve">These defects are often subtle and can cause nondeterministic failures or misbehavior that might otherwise be misattributed to compilers.</w:t>
+      </w:r>
+      <w:hyperlink r:id="rId118">
+        <w:r>
+          <w:rPr>
+            <w:sz w:val="24"/>
+            <w:szCs w:val="24"/>
+            <w:rtl w:val="0"/>
+          </w:rPr>
+          <w:t xml:space="preserve"> </w:t>
+        </w:r>
+      </w:hyperlink>
+      <w:hyperlink r:id="rId119">
+        <w:r>
+          <w:rPr>
+            <w:color w:val="1155cc"/>
+            <w:sz w:val="24"/>
+            <w:szCs w:val="24"/>
+            <w:u w:val="single"/>
+            <w:rtl w:val="0"/>
+          </w:rPr>
+          <w:t xml:space="preserve">Google Research+1</w:t>
+          <w:br w:type="textWrapping"/>
+        </w:r>
+      </w:hyperlink>
+      <w:r>
+        <w:rPr>
+          <w:rtl w:val="0"/>
+        </w:rPr>
+      </w:r>
+    </w:p>
+    <w:p>
+      <w:pPr>
+        <w:pStyle w:val="Heading3"/>
+        <w:keepNext w:val="0"/>
+        <w:keepLines w:val="0"/>
+        <w:spacing w:before="280" w:lineRule="auto"/>
+        <w:rPr>
+          <w:b w:val="1"/>
+          <w:bCs w:val="1"/>
+          <w:color w:val="000000"/>
+          <w:sz w:val="26"/>
+          <w:szCs w:val="26"/>
+        </w:rPr>
+      </w:pPr>
+      <w:bookmarkStart w:colFirst="0" w:colLast="0" w:name="_2tztq74zms9" w:id="66"/>
+      <w:bookmarkEnd w:id="66"/>
+      <w:r>
+        <w:rPr>
+          <w:b w:val="1"/>
+          <w:bCs w:val="1"/>
+          <w:color w:val="000000"/>
+          <w:sz w:val="26"/>
+          <w:szCs w:val="26"/>
+          <w:rtl w:val="0"/>
+        </w:rPr>
+        <w:t xml:space="preserve">Assumptions</w:t>
+      </w:r>
+    </w:p>
+    <w:p>
+      <w:pPr>
+        <w:numPr>
+          <w:ilvl w:val="0"/>
+          <w:numId w:val="6"/>
+        </w:numPr>
+        <w:spacing w:after="0" w:afterAutospacing="0" w:before="240" w:lineRule="auto"/>
+        <w:ind w:left="720" w:hanging="360"/>
+        <w:rPr>
+          <w:sz w:val="24"/>
+          <w:szCs w:val="24"/>
+        </w:rPr>
+      </w:pPr>
+      <w:r>
+        <w:rPr>
+          <w:sz w:val="24"/>
+          <w:szCs w:val="24"/>
+          <w:rtl w:val="0"/>
+        </w:rPr>
+        <w:t xml:space="preserve">Programs and relevant dependencies can be compiled with MSan instrumentation for meaningful coverage.</w:t>
+        <w:br w:type="textWrapping"/>
+      </w:r>
+    </w:p>
+    <w:p>
+      <w:pPr>
+        <w:numPr>
+          <w:ilvl w:val="0"/>
+          <w:numId w:val="6"/>
+        </w:numPr>
+        <w:spacing w:after="240" w:before="0" w:beforeAutospacing="0" w:lineRule="auto"/>
+        <w:ind w:left="720" w:hanging="360"/>
+        <w:rPr>
+          <w:sz w:val="24"/>
+          <w:szCs w:val="24"/>
+        </w:rPr>
+      </w:pPr>
+      <w:r>
+        <w:rPr>
+          <w:sz w:val="24"/>
+          <w:szCs w:val="24"/>
+          <w:rtl w:val="0"/>
+        </w:rPr>
+        <w:t xml:space="preserve">The overhead is acceptable for debugging and validation contexts.</w:t>
+      </w:r>
+      <w:hyperlink r:id="rId120">
+        <w:r>
+          <w:rPr>
+            <w:sz w:val="24"/>
+            <w:szCs w:val="24"/>
+            <w:rtl w:val="0"/>
+          </w:rPr>
+          <w:t xml:space="preserve"> </w:t>
+        </w:r>
+      </w:hyperlink>
+      <w:hyperlink r:id="rId121">
+        <w:r>
+          <w:rPr>
+            <w:color w:val="1155cc"/>
+            <w:sz w:val="24"/>
+            <w:szCs w:val="24"/>
+            <w:u w:val="single"/>
+            <w:rtl w:val="0"/>
+          </w:rPr>
+          <w:t xml:space="preserve">Google Research+1</w:t>
+          <w:br w:type="textWrapping"/>
+        </w:r>
+      </w:hyperlink>
+      <w:r>
+        <w:rPr>
+          <w:rtl w:val="0"/>
+        </w:rPr>
+      </w:r>
+    </w:p>
+    <w:p>
+      <w:pPr>
+        <w:pStyle w:val="Heading3"/>
+        <w:keepNext w:val="0"/>
+        <w:keepLines w:val="0"/>
+        <w:spacing w:before="280" w:lineRule="auto"/>
+        <w:rPr>
+          <w:b w:val="1"/>
+          <w:bCs w:val="1"/>
+          <w:color w:val="000000"/>
+          <w:sz w:val="26"/>
+          <w:szCs w:val="26"/>
+        </w:rPr>
+      </w:pPr>
+      <w:bookmarkStart w:colFirst="0" w:colLast="0" w:name="_p2q8wlphrlrb" w:id="67"/>
+      <w:bookmarkEnd w:id="67"/>
+      <w:r>
+        <w:rPr>
+          <w:b w:val="1"/>
+          <w:bCs w:val="1"/>
+          <w:color w:val="000000"/>
+          <w:sz w:val="26"/>
+          <w:szCs w:val="26"/>
+          <w:rtl w:val="0"/>
+        </w:rPr>
+        <w:t xml:space="preserve">Typical artifacts produced</w:t>
+      </w:r>
+    </w:p>
+    <w:p>
+      <w:pPr>
+        <w:numPr>
+          <w:ilvl w:val="0"/>
+          <w:numId w:val="39"/>
+        </w:numPr>
+        <w:spacing w:after="0" w:afterAutospacing="0" w:before="240" w:lineRule="auto"/>
+        <w:ind w:left="720" w:hanging="360"/>
+        <w:rPr>
+          <w:sz w:val="24"/>
+          <w:szCs w:val="24"/>
+        </w:rPr>
+      </w:pPr>
+      <w:r>
+        <w:rPr>
+          <w:sz w:val="24"/>
+          <w:szCs w:val="24"/>
+          <w:rtl w:val="0"/>
+        </w:rPr>
+        <w:t xml:space="preserve">Runtime warnings with stack traces for uninitialized-value use patterns.</w:t>
+        <w:br w:type="textWrapping"/>
+      </w:r>
+    </w:p>
+    <w:p>
+      <w:pPr>
+        <w:numPr>
+          <w:ilvl w:val="0"/>
+          <w:numId w:val="39"/>
+        </w:numPr>
+        <w:spacing w:after="240" w:before="0" w:beforeAutospacing="0" w:lineRule="auto"/>
+        <w:ind w:left="720" w:hanging="360"/>
+        <w:rPr>
+          <w:sz w:val="24"/>
+          <w:szCs w:val="24"/>
+        </w:rPr>
+      </w:pPr>
+      <w:r>
+        <w:rPr>
+          <w:sz w:val="24"/>
+          <w:szCs w:val="24"/>
+          <w:rtl w:val="0"/>
+        </w:rPr>
+        <w:t xml:space="preserve">Optional richer reports with origin-like context (as described in the paper’s overview of reporting improvements).</w:t>
+      </w:r>
+      <w:hyperlink r:id="rId122">
+        <w:r>
+          <w:rPr>
+            <w:sz w:val="24"/>
+            <w:szCs w:val="24"/>
+            <w:rtl w:val="0"/>
+          </w:rPr>
+          <w:t xml:space="preserve"> </w:t>
+        </w:r>
+      </w:hyperlink>
+      <w:hyperlink r:id="rId123">
+        <w:r>
+          <w:rPr>
+            <w:color w:val="1155cc"/>
+            <w:sz w:val="24"/>
+            <w:szCs w:val="24"/>
+            <w:u w:val="single"/>
+            <w:rtl w:val="0"/>
+          </w:rPr>
+          <w:t xml:space="preserve">Google Research</w:t>
+          <w:br w:type="textWrapping"/>
+        </w:r>
+      </w:hyperlink>
+      <w:r>
+        <w:rPr>
+          <w:rtl w:val="0"/>
+        </w:rPr>
+      </w:r>
+    </w:p>
+    <w:p>
+      <w:pPr>
+        <w:pStyle w:val="Heading3"/>
+        <w:keepNext w:val="0"/>
+        <w:keepLines w:val="0"/>
+        <w:spacing w:before="280" w:lineRule="auto"/>
+        <w:rPr>
+          <w:b w:val="1"/>
+          <w:bCs w:val="1"/>
+          <w:color w:val="000000"/>
+          <w:sz w:val="26"/>
+          <w:szCs w:val="26"/>
+        </w:rPr>
+      </w:pPr>
+      <w:bookmarkStart w:colFirst="0" w:colLast="0" w:name="_drsnddlk98kc" w:id="68"/>
+      <w:bookmarkEnd w:id="68"/>
+      <w:r>
+        <w:rPr>
+          <w:b w:val="1"/>
+          <w:bCs w:val="1"/>
+          <w:color w:val="000000"/>
+          <w:sz w:val="26"/>
+          <w:szCs w:val="26"/>
+          <w:rtl w:val="0"/>
+        </w:rPr>
+        <w:t xml:space="preserve">Limitations that matter for production feedback</w:t>
+      </w:r>
+    </w:p>
+    <w:p>
+      <w:pPr>
+        <w:numPr>
+          <w:ilvl w:val="0"/>
+          <w:numId w:val="25"/>
+        </w:numPr>
+        <w:spacing w:after="0" w:afterAutospacing="0" w:before="240" w:lineRule="auto"/>
+        <w:ind w:left="720" w:hanging="360"/>
+        <w:rPr>
+          <w:sz w:val="24"/>
+          <w:szCs w:val="24"/>
+        </w:rPr>
+      </w:pPr>
+      <w:r>
+        <w:rPr>
+          <w:sz w:val="24"/>
+          <w:szCs w:val="24"/>
+          <w:rtl w:val="0"/>
+        </w:rPr>
+        <w:t xml:space="preserve">The paper reports </w:t>
+      </w:r>
+      <w:r>
+        <w:rPr>
+          <w:b w:val="1"/>
+          <w:bCs w:val="1"/>
+          <w:sz w:val="24"/>
+          <w:szCs w:val="24"/>
+          <w:rtl w:val="0"/>
+        </w:rPr>
+        <w:t xml:space="preserve">non-trivial overhead</w:t>
+      </w:r>
+      <w:r>
+        <w:rPr>
+          <w:sz w:val="24"/>
+          <w:szCs w:val="24"/>
+          <w:rtl w:val="0"/>
+        </w:rPr>
+        <w:t xml:space="preserve"> (the abstract mentions around a few times slowdown and higher memory use), which makes MSan more suitable as a </w:t>
+      </w:r>
+      <w:r>
+        <w:rPr>
+          <w:b w:val="1"/>
+          <w:bCs w:val="1"/>
+          <w:sz w:val="24"/>
+          <w:szCs w:val="24"/>
+          <w:rtl w:val="0"/>
+        </w:rPr>
+        <w:t xml:space="preserve">diagnostic/validation tool</w:t>
+      </w:r>
+      <w:r>
+        <w:rPr>
+          <w:sz w:val="24"/>
+          <w:szCs w:val="24"/>
+          <w:rtl w:val="0"/>
+        </w:rPr>
+        <w:t xml:space="preserve"> than as always-on production instrumentation.</w:t>
+      </w:r>
+      <w:hyperlink r:id="rId124">
+        <w:r>
+          <w:rPr>
+            <w:sz w:val="24"/>
+            <w:szCs w:val="24"/>
+            <w:rtl w:val="0"/>
+          </w:rPr>
+          <w:t xml:space="preserve"> </w:t>
+        </w:r>
+      </w:hyperlink>
+      <w:hyperlink r:id="rId125">
+        <w:r>
+          <w:rPr>
+            <w:color w:val="1155cc"/>
+            <w:sz w:val="24"/>
+            <w:szCs w:val="24"/>
+            <w:u w:val="single"/>
+            <w:rtl w:val="0"/>
+          </w:rPr>
+          <w:t xml:space="preserve">Google Research</w:t>
+          <w:br w:type="textWrapping"/>
+        </w:r>
+      </w:hyperlink>
+      <w:r>
+        <w:rPr>
+          <w:rtl w:val="0"/>
+        </w:rPr>
+      </w:r>
+    </w:p>
+    <w:p>
+      <w:pPr>
+        <w:numPr>
+          <w:ilvl w:val="0"/>
+          <w:numId w:val="25"/>
+        </w:numPr>
+        <w:spacing w:after="240" w:before="0" w:beforeAutospacing="0" w:lineRule="auto"/>
+        <w:ind w:left="720" w:hanging="360"/>
+        <w:rPr>
+          <w:sz w:val="24"/>
+          <w:szCs w:val="24"/>
+        </w:rPr>
+      </w:pPr>
+      <w:r>
+        <w:rPr>
+          <w:sz w:val="24"/>
+          <w:szCs w:val="24"/>
+          <w:rtl w:val="0"/>
+        </w:rPr>
+        <w:t xml:space="preserve">Its scope is </w:t>
+      </w:r>
+      <w:r>
+        <w:rPr>
+          <w:b w:val="1"/>
+          <w:bCs w:val="1"/>
+          <w:sz w:val="24"/>
+          <w:szCs w:val="24"/>
+          <w:rtl w:val="0"/>
+        </w:rPr>
+        <w:t xml:space="preserve">program correctness</w:t>
+      </w:r>
+      <w:r>
+        <w:rPr>
+          <w:sz w:val="24"/>
+          <w:szCs w:val="24"/>
+          <w:rtl w:val="0"/>
+        </w:rPr>
+        <w:t xml:space="preserve">, not direct compiler-pass attribution.</w:t>
+        <w:br w:type="textWrapping"/>
+      </w:r>
+    </w:p>
+    <w:p>
+      <w:pPr>
+        <w:pStyle w:val="Heading3"/>
+        <w:keepNext w:val="0"/>
+        <w:keepLines w:val="0"/>
+        <w:spacing w:before="280" w:lineRule="auto"/>
+        <w:rPr>
+          <w:b w:val="1"/>
+          <w:bCs w:val="1"/>
+          <w:color w:val="000000"/>
+          <w:sz w:val="26"/>
+          <w:szCs w:val="26"/>
+        </w:rPr>
+      </w:pPr>
+      <w:bookmarkStart w:colFirst="0" w:colLast="0" w:name="_dvjzu7wpkmts" w:id="69"/>
+      <w:bookmarkEnd w:id="69"/>
+      <w:r>
+        <w:rPr>
+          <w:b w:val="1"/>
+          <w:bCs w:val="1"/>
+          <w:color w:val="000000"/>
+          <w:sz w:val="26"/>
+          <w:szCs w:val="26"/>
+          <w:rtl w:val="0"/>
+        </w:rPr>
+        <w:t xml:space="preserve">How your thesis differs</w:t>
+      </w:r>
+    </w:p>
+    <w:p>
+      <w:pPr>
+        <w:spacing w:after="240" w:before="240" w:lineRule="auto"/>
+        <w:rPr>
+          <w:sz w:val="24"/>
+          <w:szCs w:val="24"/>
+        </w:rPr>
+      </w:pPr>
+      <w:r>
+        <w:rPr>
+          <w:sz w:val="24"/>
+          <w:szCs w:val="24"/>
+          <w:rtl w:val="0"/>
+        </w:rPr>
+        <w:t xml:space="preserve">You cite MSan as part of your </w:t>
+      </w:r>
+      <w:r>
+        <w:rPr>
+          <w:b w:val="1"/>
+          <w:bCs w:val="1"/>
+          <w:sz w:val="24"/>
+          <w:szCs w:val="24"/>
+          <w:rtl w:val="0"/>
+        </w:rPr>
+        <w:t xml:space="preserve">Attribution Problem</w:t>
+      </w:r>
+      <w:r>
+        <w:rPr>
+          <w:sz w:val="24"/>
+          <w:szCs w:val="24"/>
+          <w:rtl w:val="0"/>
+        </w:rPr>
+        <w:t xml:space="preserve"> strategy:</w:t>
+      </w:r>
+    </w:p>
+    <w:p>
+      <w:pPr>
+        <w:numPr>
+          <w:ilvl w:val="0"/>
+          <w:numId w:val="31"/>
+        </w:numPr>
+        <w:spacing w:after="240" w:before="240" w:lineRule="auto"/>
+        <w:ind w:left="720" w:hanging="360"/>
+        <w:rPr>
+          <w:sz w:val="24"/>
+          <w:szCs w:val="24"/>
+        </w:rPr>
+      </w:pPr>
+      <w:r>
+        <w:rPr>
+          <w:sz w:val="24"/>
+          <w:szCs w:val="24"/>
+          <w:rtl w:val="0"/>
+        </w:rPr>
+        <w:t xml:space="preserve">If MSan flags uninitialized-use issues in a failing case, the anomaly may be </w:t>
+      </w:r>
+      <w:r>
+        <w:rPr>
+          <w:b w:val="1"/>
+          <w:bCs w:val="1"/>
+          <w:sz w:val="24"/>
+          <w:szCs w:val="24"/>
+          <w:rtl w:val="0"/>
+        </w:rPr>
+        <w:t xml:space="preserve">user UB</w:t>
+      </w:r>
+      <w:r>
+        <w:rPr>
+          <w:sz w:val="24"/>
+          <w:szCs w:val="24"/>
+          <w:rtl w:val="0"/>
+        </w:rPr>
+        <w:t xml:space="preserve"> rather than a compiler bug.</w:t>
+        <w:br w:type="textWrapping"/>
+        <w:t xml:space="preserve"> Your planned instrumentation targets much lower overhead and is designed to integrate with a later </w:t>
+      </w:r>
+      <w:r>
+        <w:rPr>
+          <w:b w:val="1"/>
+          <w:bCs w:val="1"/>
+          <w:sz w:val="24"/>
+          <w:szCs w:val="24"/>
+          <w:rtl w:val="0"/>
+        </w:rPr>
+        <w:t xml:space="preserve">compiler version and pass bisection</w:t>
+      </w:r>
+      <w:r>
+        <w:rPr>
+          <w:sz w:val="24"/>
+          <w:szCs w:val="24"/>
+          <w:rtl w:val="0"/>
+        </w:rPr>
+        <w:t xml:space="preserve"> pipeline.</w:t>
+        <w:br w:type="textWrapping"/>
+      </w:r>
+    </w:p>
+    <w:p>
+      <w:pPr>
+        <w:pStyle w:val="Heading3"/>
+        <w:keepNext w:val="0"/>
+        <w:keepLines w:val="0"/>
+        <w:spacing w:before="280" w:lineRule="auto"/>
+        <w:rPr>
+          <w:b w:val="1"/>
+          <w:bCs w:val="1"/>
+          <w:color w:val="000000"/>
+          <w:sz w:val="26"/>
+          <w:szCs w:val="26"/>
+        </w:rPr>
+      </w:pPr>
+      <w:bookmarkStart w:colFirst="0" w:colLast="0" w:name="_ors5zu6xgirj" w:id="70"/>
+      <w:bookmarkEnd w:id="70"/>
+      <w:r>
+        <w:rPr>
+          <w:b w:val="1"/>
+          <w:bCs w:val="1"/>
+          <w:color w:val="000000"/>
+          <w:sz w:val="26"/>
+          <w:szCs w:val="26"/>
+          <w:rtl w:val="0"/>
+        </w:rPr>
+        <w:t xml:space="preserve">Short anchored summary</w:t>
+      </w:r>
+    </w:p>
+    <w:p>
+      <w:pPr>
+        <w:spacing w:after="240" w:before="240" w:lineRule="auto"/>
+        <w:rPr>
+          <w:color w:val="1155cc"/>
+          <w:sz w:val="24"/>
+          <w:szCs w:val="24"/>
+          <w:u w:val="single"/>
+        </w:rPr>
+      </w:pPr>
+      <w:r>
+        <w:rPr>
+          <w:sz w:val="24"/>
+          <w:szCs w:val="24"/>
+          <w:rtl w:val="0"/>
+        </w:rPr>
+        <w:t xml:space="preserve">The MSan paper formalizes MemorySanitizer as a compile-time-instrumented, shadow-memory-based detector of uninitialized memory use in C/C++, with reporting features aimed at practical debugging, but with overhead characteristics that position it primarily for testing rather than always-on production use.</w:t>
+      </w:r>
+      <w:hyperlink r:id="rId126">
+        <w:r>
+          <w:rPr>
+            <w:sz w:val="24"/>
+            <w:szCs w:val="24"/>
+            <w:rtl w:val="0"/>
+          </w:rPr>
+          <w:t xml:space="preserve"> </w:t>
+        </w:r>
+      </w:hyperlink>
+      <w:hyperlink r:id="rId127">
+        <w:r>
+          <w:rPr>
+            <w:color w:val="1155cc"/>
+            <w:sz w:val="24"/>
+            <w:szCs w:val="24"/>
+            <w:u w:val="single"/>
+            <w:rtl w:val="0"/>
+          </w:rPr>
+          <w:t xml:space="preserve">Google Research+2</w:t>
+        </w:r>
+      </w:hyperlink>
+      <w:r>
+        <w:rPr>
+          <w:rtl w:val="0"/>
+        </w:rPr>
+      </w:r>
+    </w:p>
+    <w:p>
+      <w:pPr>
+        <w:spacing w:after="240" w:before="240" w:lineRule="auto"/>
+        <w:rPr>
+          <w:sz w:val="24"/>
+          <w:szCs w:val="24"/>
+        </w:rPr>
+      </w:pPr>
+      <w:r>
+        <w:rPr>
+          <w:rtl w:val="0"/>
+        </w:rPr>
+      </w:r>
+    </w:p>
+    <w:p>
+      <w:pPr>
+        <w:spacing w:after="240" w:lineRule="auto"/>
+        <w:rPr>
+          <w:color w:val="1155cc"/>
+          <w:sz w:val="24"/>
+          <w:szCs w:val="24"/>
+          <w:u w:val="single"/>
+        </w:rPr>
+      </w:pPr>
+      <w:r>
+        <w:rPr>
+          <w:sz w:val="24"/>
+          <w:szCs w:val="24"/>
+          <w:rtl w:val="0"/>
+        </w:rPr>
+        <w:t xml:space="preserve">Prior work in compiler reliability has focused heavily on </w:t>
+      </w:r>
+      <w:r>
+        <w:rPr>
+          <w:b w:val="1"/>
+          <w:bCs w:val="1"/>
+          <w:sz w:val="24"/>
+          <w:szCs w:val="24"/>
+          <w:rtl w:val="0"/>
+        </w:rPr>
+        <w:t xml:space="preserve">bug discovery</w:t>
+      </w:r>
+      <w:r>
+        <w:rPr>
+          <w:sz w:val="24"/>
+          <w:szCs w:val="24"/>
+          <w:rtl w:val="0"/>
+        </w:rPr>
+        <w:t xml:space="preserve"> through randomized generation and differential testing, including Csmith and YARPGen, and on richer input strategies such as equivalence-modulo-inputs and learned generators like DeepSmith.</w:t>
+      </w:r>
+      <w:hyperlink r:id="rId128">
+        <w:r>
+          <w:rPr>
+            <w:sz w:val="24"/>
+            <w:szCs w:val="24"/>
+            <w:rtl w:val="0"/>
+          </w:rPr>
+          <w:t xml:space="preserve"> </w:t>
+        </w:r>
+      </w:hyperlink>
+      <w:hyperlink r:id="rId129">
+        <w:r>
+          <w:rPr>
+            <w:color w:val="1155cc"/>
+            <w:sz w:val="24"/>
+            <w:szCs w:val="24"/>
+            <w:u w:val="single"/>
+            <w:rtl w:val="0"/>
+          </w:rPr>
+          <w:t xml:space="preserve">Machine Learning for Big Code+3users.cs.utah.edu+3users.cs.utah.edu+3</w:t>
+        </w:r>
+      </w:hyperlink>
+      <w:r>
+        <w:rPr>
+          <w:sz w:val="24"/>
+          <w:szCs w:val="24"/>
+          <w:rtl w:val="0"/>
+        </w:rPr>
+        <w:t xml:space="preserve"> Complementary work in </w:t>
+      </w:r>
+      <w:r>
+        <w:rPr>
+          <w:b w:val="1"/>
+          <w:bCs w:val="1"/>
+          <w:sz w:val="24"/>
+          <w:szCs w:val="24"/>
+          <w:rtl w:val="0"/>
+        </w:rPr>
+        <w:t xml:space="preserve">bug isolation</w:t>
+      </w:r>
+      <w:r>
+        <w:rPr>
+          <w:sz w:val="24"/>
+          <w:szCs w:val="24"/>
+          <w:rtl w:val="0"/>
+        </w:rPr>
+        <w:t xml:space="preserve"> has produced robust input minimization frameworks, from Delta Debugging to domain-specific reducers such as C-Reduce, enabling practical bug reporting and debugging.</w:t>
+      </w:r>
+      <w:hyperlink r:id="rId130">
+        <w:r>
+          <w:rPr>
+            <w:sz w:val="24"/>
+            <w:szCs w:val="24"/>
+            <w:rtl w:val="0"/>
+          </w:rPr>
+          <w:t xml:space="preserve"> </w:t>
+        </w:r>
+      </w:hyperlink>
+      <w:hyperlink r:id="rId131">
+        <w:r>
+          <w:rPr>
+            <w:color w:val="1155cc"/>
+            <w:sz w:val="24"/>
+            <w:szCs w:val="24"/>
+            <w:u w:val="single"/>
+            <w:rtl w:val="0"/>
+          </w:rPr>
+          <w:t xml:space="preserve">Purdue Computer Science+2users.cs.utah.edu+2</w:t>
+        </w:r>
+      </w:hyperlink>
+      <w:r>
+        <w:rPr>
+          <w:sz w:val="24"/>
+          <w:szCs w:val="24"/>
+          <w:rtl w:val="0"/>
+        </w:rPr>
+        <w:t xml:space="preserve"> Separately, sanitizer families such as ASan, UBSan, and MSan provide strong evidence of language-level and memory-level defects, helping separate user undefined behavior from true compiler faults.</w:t>
+      </w:r>
+      <w:hyperlink r:id="rId132">
+        <w:r>
+          <w:rPr>
+            <w:sz w:val="24"/>
+            <w:szCs w:val="24"/>
+            <w:rtl w:val="0"/>
+          </w:rPr>
+          <w:t xml:space="preserve"> </w:t>
+        </w:r>
+      </w:hyperlink>
+      <w:hyperlink r:id="rId133">
+        <w:r>
+          <w:rPr>
+            <w:color w:val="1155cc"/>
+            <w:sz w:val="24"/>
+            <w:szCs w:val="24"/>
+            <w:u w:val="single"/>
+            <w:rtl w:val="0"/>
+          </w:rPr>
           <w:t xml:space="preserve">clang.llvm.org+2clang.llvm.org+2</w:t>
         </w:r>
       </w:hyperlink>
@@ -5909,8 +7855,8 @@
           <w:szCs w:val="46"/>
         </w:rPr>
       </w:pPr>
-      <w:bookmarkStart w:colFirst="0" w:colLast="0" w:name="_ovt5atevx8gt" w:id="55"/>
-      <w:bookmarkEnd w:id="55"/>
+      <w:bookmarkStart w:colFirst="0" w:colLast="0" w:name="_ovt5atevx8gt" w:id="71"/>
+      <w:bookmarkEnd w:id="71"/>
       <w:r>
         <w:rPr>
           <w:b w:val="1"/>
@@ -8638,8 +10584,8 @@
   <w:abstractNum w:abstractNumId="16">
     <w:lvl w:ilvl="0">
       <w:start w:val="1"/>
-      <w:numFmt w:val="bullet"/>
-      <w:lvlText w:val="●"/>
+      <w:numFmt w:val="decimal"/>
+      <w:lvlText w:val="%1."/>
       <w:lvlJc w:val="left"/>
       <w:pPr>
         <w:ind w:left="720" w:hanging="360"/>
@@ -8650,8 +10596,8 @@
     </w:lvl>
     <w:lvl w:ilvl="1">
       <w:start w:val="1"/>
-      <w:numFmt w:val="bullet"/>
-      <w:lvlText w:val="○"/>
+      <w:numFmt w:val="lowerLetter"/>
+      <w:lvlText w:val="%2."/>
       <w:lvlJc w:val="left"/>
       <w:pPr>
         <w:ind w:left="1440" w:hanging="360"/>
@@ -8662,8 +10608,8 @@
     </w:lvl>
     <w:lvl w:ilvl="2">
       <w:start w:val="1"/>
-      <w:numFmt w:val="bullet"/>
-      <w:lvlText w:val="■"/>
+      <w:numFmt w:val="lowerRoman"/>
+      <w:lvlText w:val="%3."/>
       <w:lvlJc w:val="left"/>
       <w:pPr>
         <w:ind w:left="2160" w:hanging="360"/>
@@ -8674,8 +10620,8 @@
     </w:lvl>
     <w:lvl w:ilvl="3">
       <w:start w:val="1"/>
-      <w:numFmt w:val="bullet"/>
-      <w:lvlText w:val="●"/>
+      <w:numFmt w:val="decimal"/>
+      <w:lvlText w:val="%4."/>
       <w:lvlJc w:val="left"/>
       <w:pPr>
         <w:ind w:left="2880" w:hanging="360"/>
@@ -8686,8 +10632,8 @@
     </w:lvl>
     <w:lvl w:ilvl="4">
       <w:start w:val="1"/>
-      <w:numFmt w:val="bullet"/>
-      <w:lvlText w:val="○"/>
+      <w:numFmt w:val="lowerLetter"/>
+      <w:lvlText w:val="%5."/>
       <w:lvlJc w:val="left"/>
       <w:pPr>
         <w:ind w:left="3600" w:hanging="360"/>
@@ -8698,8 +10644,8 @@
     </w:lvl>
     <w:lvl w:ilvl="5">
       <w:start w:val="1"/>
-      <w:numFmt w:val="bullet"/>
-      <w:lvlText w:val="■"/>
+      <w:numFmt w:val="lowerRoman"/>
+      <w:lvlText w:val="%6."/>
       <w:lvlJc w:val="left"/>
       <w:pPr>
         <w:ind w:left="4320" w:hanging="360"/>
@@ -8710,8 +10656,8 @@
     </w:lvl>
     <w:lvl w:ilvl="6">
       <w:start w:val="1"/>
-      <w:numFmt w:val="bullet"/>
-      <w:lvlText w:val="●"/>
+      <w:numFmt w:val="decimal"/>
+      <w:lvlText w:val="%7."/>
       <w:lvlJc w:val="left"/>
       <w:pPr>
         <w:ind w:left="5040" w:hanging="360"/>
@@ -8722,8 +10668,8 @@
     </w:lvl>
     <w:lvl w:ilvl="7">
       <w:start w:val="1"/>
-      <w:numFmt w:val="bullet"/>
-      <w:lvlText w:val="○"/>
+      <w:numFmt w:val="lowerLetter"/>
+      <w:lvlText w:val="%8."/>
       <w:lvlJc w:val="left"/>
       <w:pPr>
         <w:ind w:left="5760" w:hanging="360"/>
@@ -8734,8 +10680,8 @@
     </w:lvl>
     <w:lvl w:ilvl="8">
       <w:start w:val="1"/>
-      <w:numFmt w:val="bullet"/>
-      <w:lvlText w:val="■"/>
+      <w:numFmt w:val="lowerRoman"/>
+      <w:lvlText w:val="%9."/>
       <w:lvlJc w:val="left"/>
       <w:pPr>
         <w:ind w:left="6480" w:hanging="360"/>
@@ -10066,6 +12012,1106 @@
     </w:lvl>
   </w:abstractNum>
   <w:abstractNum w:abstractNumId="29">
+    <w:lvl w:ilvl="0">
+      <w:start w:val="1"/>
+      <w:numFmt w:val="bullet"/>
+      <w:lvlText w:val="●"/>
+      <w:lvlJc w:val="left"/>
+      <w:pPr>
+        <w:ind w:left="720" w:hanging="360"/>
+      </w:pPr>
+      <w:rPr>
+        <w:u w:val="none"/>
+      </w:rPr>
+    </w:lvl>
+    <w:lvl w:ilvl="1">
+      <w:start w:val="1"/>
+      <w:numFmt w:val="bullet"/>
+      <w:lvlText w:val="○"/>
+      <w:lvlJc w:val="left"/>
+      <w:pPr>
+        <w:ind w:left="1440" w:hanging="360"/>
+      </w:pPr>
+      <w:rPr>
+        <w:u w:val="none"/>
+      </w:rPr>
+    </w:lvl>
+    <w:lvl w:ilvl="2">
+      <w:start w:val="1"/>
+      <w:numFmt w:val="bullet"/>
+      <w:lvlText w:val="■"/>
+      <w:lvlJc w:val="left"/>
+      <w:pPr>
+        <w:ind w:left="2160" w:hanging="360"/>
+      </w:pPr>
+      <w:rPr>
+        <w:u w:val="none"/>
+      </w:rPr>
+    </w:lvl>
+    <w:lvl w:ilvl="3">
+      <w:start w:val="1"/>
+      <w:numFmt w:val="bullet"/>
+      <w:lvlText w:val="●"/>
+      <w:lvlJc w:val="left"/>
+      <w:pPr>
+        <w:ind w:left="2880" w:hanging="360"/>
+      </w:pPr>
+      <w:rPr>
+        <w:u w:val="none"/>
+      </w:rPr>
+    </w:lvl>
+    <w:lvl w:ilvl="4">
+      <w:start w:val="1"/>
+      <w:numFmt w:val="bullet"/>
+      <w:lvlText w:val="○"/>
+      <w:lvlJc w:val="left"/>
+      <w:pPr>
+        <w:ind w:left="3600" w:hanging="360"/>
+      </w:pPr>
+      <w:rPr>
+        <w:u w:val="none"/>
+      </w:rPr>
+    </w:lvl>
+    <w:lvl w:ilvl="5">
+      <w:start w:val="1"/>
+      <w:numFmt w:val="bullet"/>
+      <w:lvlText w:val="■"/>
+      <w:lvlJc w:val="left"/>
+      <w:pPr>
+        <w:ind w:left="4320" w:hanging="360"/>
+      </w:pPr>
+      <w:rPr>
+        <w:u w:val="none"/>
+      </w:rPr>
+    </w:lvl>
+    <w:lvl w:ilvl="6">
+      <w:start w:val="1"/>
+      <w:numFmt w:val="bullet"/>
+      <w:lvlText w:val="●"/>
+      <w:lvlJc w:val="left"/>
+      <w:pPr>
+        <w:ind w:left="5040" w:hanging="360"/>
+      </w:pPr>
+      <w:rPr>
+        <w:u w:val="none"/>
+      </w:rPr>
+    </w:lvl>
+    <w:lvl w:ilvl="7">
+      <w:start w:val="1"/>
+      <w:numFmt w:val="bullet"/>
+      <w:lvlText w:val="○"/>
+      <w:lvlJc w:val="left"/>
+      <w:pPr>
+        <w:ind w:left="5760" w:hanging="360"/>
+      </w:pPr>
+      <w:rPr>
+        <w:u w:val="none"/>
+      </w:rPr>
+    </w:lvl>
+    <w:lvl w:ilvl="8">
+      <w:start w:val="1"/>
+      <w:numFmt w:val="bullet"/>
+      <w:lvlText w:val="■"/>
+      <w:lvlJc w:val="left"/>
+      <w:pPr>
+        <w:ind w:left="6480" w:hanging="360"/>
+      </w:pPr>
+      <w:rPr>
+        <w:u w:val="none"/>
+      </w:rPr>
+    </w:lvl>
+  </w:abstractNum>
+  <w:abstractNum w:abstractNumId="30">
+    <w:lvl w:ilvl="0">
+      <w:start w:val="1"/>
+      <w:numFmt w:val="bullet"/>
+      <w:lvlText w:val="●"/>
+      <w:lvlJc w:val="left"/>
+      <w:pPr>
+        <w:ind w:left="720" w:hanging="360"/>
+      </w:pPr>
+      <w:rPr>
+        <w:u w:val="none"/>
+      </w:rPr>
+    </w:lvl>
+    <w:lvl w:ilvl="1">
+      <w:start w:val="1"/>
+      <w:numFmt w:val="bullet"/>
+      <w:lvlText w:val="○"/>
+      <w:lvlJc w:val="left"/>
+      <w:pPr>
+        <w:ind w:left="1440" w:hanging="360"/>
+      </w:pPr>
+      <w:rPr>
+        <w:u w:val="none"/>
+      </w:rPr>
+    </w:lvl>
+    <w:lvl w:ilvl="2">
+      <w:start w:val="1"/>
+      <w:numFmt w:val="bullet"/>
+      <w:lvlText w:val="■"/>
+      <w:lvlJc w:val="left"/>
+      <w:pPr>
+        <w:ind w:left="2160" w:hanging="360"/>
+      </w:pPr>
+      <w:rPr>
+        <w:u w:val="none"/>
+      </w:rPr>
+    </w:lvl>
+    <w:lvl w:ilvl="3">
+      <w:start w:val="1"/>
+      <w:numFmt w:val="bullet"/>
+      <w:lvlText w:val="●"/>
+      <w:lvlJc w:val="left"/>
+      <w:pPr>
+        <w:ind w:left="2880" w:hanging="360"/>
+      </w:pPr>
+      <w:rPr>
+        <w:u w:val="none"/>
+      </w:rPr>
+    </w:lvl>
+    <w:lvl w:ilvl="4">
+      <w:start w:val="1"/>
+      <w:numFmt w:val="bullet"/>
+      <w:lvlText w:val="○"/>
+      <w:lvlJc w:val="left"/>
+      <w:pPr>
+        <w:ind w:left="3600" w:hanging="360"/>
+      </w:pPr>
+      <w:rPr>
+        <w:u w:val="none"/>
+      </w:rPr>
+    </w:lvl>
+    <w:lvl w:ilvl="5">
+      <w:start w:val="1"/>
+      <w:numFmt w:val="bullet"/>
+      <w:lvlText w:val="■"/>
+      <w:lvlJc w:val="left"/>
+      <w:pPr>
+        <w:ind w:left="4320" w:hanging="360"/>
+      </w:pPr>
+      <w:rPr>
+        <w:u w:val="none"/>
+      </w:rPr>
+    </w:lvl>
+    <w:lvl w:ilvl="6">
+      <w:start w:val="1"/>
+      <w:numFmt w:val="bullet"/>
+      <w:lvlText w:val="●"/>
+      <w:lvlJc w:val="left"/>
+      <w:pPr>
+        <w:ind w:left="5040" w:hanging="360"/>
+      </w:pPr>
+      <w:rPr>
+        <w:u w:val="none"/>
+      </w:rPr>
+    </w:lvl>
+    <w:lvl w:ilvl="7">
+      <w:start w:val="1"/>
+      <w:numFmt w:val="bullet"/>
+      <w:lvlText w:val="○"/>
+      <w:lvlJc w:val="left"/>
+      <w:pPr>
+        <w:ind w:left="5760" w:hanging="360"/>
+      </w:pPr>
+      <w:rPr>
+        <w:u w:val="none"/>
+      </w:rPr>
+    </w:lvl>
+    <w:lvl w:ilvl="8">
+      <w:start w:val="1"/>
+      <w:numFmt w:val="bullet"/>
+      <w:lvlText w:val="■"/>
+      <w:lvlJc w:val="left"/>
+      <w:pPr>
+        <w:ind w:left="6480" w:hanging="360"/>
+      </w:pPr>
+      <w:rPr>
+        <w:u w:val="none"/>
+      </w:rPr>
+    </w:lvl>
+  </w:abstractNum>
+  <w:abstractNum w:abstractNumId="31">
+    <w:lvl w:ilvl="0">
+      <w:start w:val="1"/>
+      <w:numFmt w:val="bullet"/>
+      <w:lvlText w:val="●"/>
+      <w:lvlJc w:val="left"/>
+      <w:pPr>
+        <w:ind w:left="720" w:hanging="360"/>
+      </w:pPr>
+      <w:rPr>
+        <w:u w:val="none"/>
+      </w:rPr>
+    </w:lvl>
+    <w:lvl w:ilvl="1">
+      <w:start w:val="1"/>
+      <w:numFmt w:val="bullet"/>
+      <w:lvlText w:val="○"/>
+      <w:lvlJc w:val="left"/>
+      <w:pPr>
+        <w:ind w:left="1440" w:hanging="360"/>
+      </w:pPr>
+      <w:rPr>
+        <w:u w:val="none"/>
+      </w:rPr>
+    </w:lvl>
+    <w:lvl w:ilvl="2">
+      <w:start w:val="1"/>
+      <w:numFmt w:val="bullet"/>
+      <w:lvlText w:val="■"/>
+      <w:lvlJc w:val="left"/>
+      <w:pPr>
+        <w:ind w:left="2160" w:hanging="360"/>
+      </w:pPr>
+      <w:rPr>
+        <w:u w:val="none"/>
+      </w:rPr>
+    </w:lvl>
+    <w:lvl w:ilvl="3">
+      <w:start w:val="1"/>
+      <w:numFmt w:val="bullet"/>
+      <w:lvlText w:val="●"/>
+      <w:lvlJc w:val="left"/>
+      <w:pPr>
+        <w:ind w:left="2880" w:hanging="360"/>
+      </w:pPr>
+      <w:rPr>
+        <w:u w:val="none"/>
+      </w:rPr>
+    </w:lvl>
+    <w:lvl w:ilvl="4">
+      <w:start w:val="1"/>
+      <w:numFmt w:val="bullet"/>
+      <w:lvlText w:val="○"/>
+      <w:lvlJc w:val="left"/>
+      <w:pPr>
+        <w:ind w:left="3600" w:hanging="360"/>
+      </w:pPr>
+      <w:rPr>
+        <w:u w:val="none"/>
+      </w:rPr>
+    </w:lvl>
+    <w:lvl w:ilvl="5">
+      <w:start w:val="1"/>
+      <w:numFmt w:val="bullet"/>
+      <w:lvlText w:val="■"/>
+      <w:lvlJc w:val="left"/>
+      <w:pPr>
+        <w:ind w:left="4320" w:hanging="360"/>
+      </w:pPr>
+      <w:rPr>
+        <w:u w:val="none"/>
+      </w:rPr>
+    </w:lvl>
+    <w:lvl w:ilvl="6">
+      <w:start w:val="1"/>
+      <w:numFmt w:val="bullet"/>
+      <w:lvlText w:val="●"/>
+      <w:lvlJc w:val="left"/>
+      <w:pPr>
+        <w:ind w:left="5040" w:hanging="360"/>
+      </w:pPr>
+      <w:rPr>
+        <w:u w:val="none"/>
+      </w:rPr>
+    </w:lvl>
+    <w:lvl w:ilvl="7">
+      <w:start w:val="1"/>
+      <w:numFmt w:val="bullet"/>
+      <w:lvlText w:val="○"/>
+      <w:lvlJc w:val="left"/>
+      <w:pPr>
+        <w:ind w:left="5760" w:hanging="360"/>
+      </w:pPr>
+      <w:rPr>
+        <w:u w:val="none"/>
+      </w:rPr>
+    </w:lvl>
+    <w:lvl w:ilvl="8">
+      <w:start w:val="1"/>
+      <w:numFmt w:val="bullet"/>
+      <w:lvlText w:val="■"/>
+      <w:lvlJc w:val="left"/>
+      <w:pPr>
+        <w:ind w:left="6480" w:hanging="360"/>
+      </w:pPr>
+      <w:rPr>
+        <w:u w:val="none"/>
+      </w:rPr>
+    </w:lvl>
+  </w:abstractNum>
+  <w:abstractNum w:abstractNumId="32">
+    <w:lvl w:ilvl="0">
+      <w:start w:val="1"/>
+      <w:numFmt w:val="bullet"/>
+      <w:lvlText w:val="●"/>
+      <w:lvlJc w:val="left"/>
+      <w:pPr>
+        <w:ind w:left="720" w:hanging="360"/>
+      </w:pPr>
+      <w:rPr>
+        <w:u w:val="none"/>
+      </w:rPr>
+    </w:lvl>
+    <w:lvl w:ilvl="1">
+      <w:start w:val="1"/>
+      <w:numFmt w:val="bullet"/>
+      <w:lvlText w:val="○"/>
+      <w:lvlJc w:val="left"/>
+      <w:pPr>
+        <w:ind w:left="1440" w:hanging="360"/>
+      </w:pPr>
+      <w:rPr>
+        <w:u w:val="none"/>
+      </w:rPr>
+    </w:lvl>
+    <w:lvl w:ilvl="2">
+      <w:start w:val="1"/>
+      <w:numFmt w:val="bullet"/>
+      <w:lvlText w:val="■"/>
+      <w:lvlJc w:val="left"/>
+      <w:pPr>
+        <w:ind w:left="2160" w:hanging="360"/>
+      </w:pPr>
+      <w:rPr>
+        <w:u w:val="none"/>
+      </w:rPr>
+    </w:lvl>
+    <w:lvl w:ilvl="3">
+      <w:start w:val="1"/>
+      <w:numFmt w:val="bullet"/>
+      <w:lvlText w:val="●"/>
+      <w:lvlJc w:val="left"/>
+      <w:pPr>
+        <w:ind w:left="2880" w:hanging="360"/>
+      </w:pPr>
+      <w:rPr>
+        <w:u w:val="none"/>
+      </w:rPr>
+    </w:lvl>
+    <w:lvl w:ilvl="4">
+      <w:start w:val="1"/>
+      <w:numFmt w:val="bullet"/>
+      <w:lvlText w:val="○"/>
+      <w:lvlJc w:val="left"/>
+      <w:pPr>
+        <w:ind w:left="3600" w:hanging="360"/>
+      </w:pPr>
+      <w:rPr>
+        <w:u w:val="none"/>
+      </w:rPr>
+    </w:lvl>
+    <w:lvl w:ilvl="5">
+      <w:start w:val="1"/>
+      <w:numFmt w:val="bullet"/>
+      <w:lvlText w:val="■"/>
+      <w:lvlJc w:val="left"/>
+      <w:pPr>
+        <w:ind w:left="4320" w:hanging="360"/>
+      </w:pPr>
+      <w:rPr>
+        <w:u w:val="none"/>
+      </w:rPr>
+    </w:lvl>
+    <w:lvl w:ilvl="6">
+      <w:start w:val="1"/>
+      <w:numFmt w:val="bullet"/>
+      <w:lvlText w:val="●"/>
+      <w:lvlJc w:val="left"/>
+      <w:pPr>
+        <w:ind w:left="5040" w:hanging="360"/>
+      </w:pPr>
+      <w:rPr>
+        <w:u w:val="none"/>
+      </w:rPr>
+    </w:lvl>
+    <w:lvl w:ilvl="7">
+      <w:start w:val="1"/>
+      <w:numFmt w:val="bullet"/>
+      <w:lvlText w:val="○"/>
+      <w:lvlJc w:val="left"/>
+      <w:pPr>
+        <w:ind w:left="5760" w:hanging="360"/>
+      </w:pPr>
+      <w:rPr>
+        <w:u w:val="none"/>
+      </w:rPr>
+    </w:lvl>
+    <w:lvl w:ilvl="8">
+      <w:start w:val="1"/>
+      <w:numFmt w:val="bullet"/>
+      <w:lvlText w:val="■"/>
+      <w:lvlJc w:val="left"/>
+      <w:pPr>
+        <w:ind w:left="6480" w:hanging="360"/>
+      </w:pPr>
+      <w:rPr>
+        <w:u w:val="none"/>
+      </w:rPr>
+    </w:lvl>
+  </w:abstractNum>
+  <w:abstractNum w:abstractNumId="33">
+    <w:lvl w:ilvl="0">
+      <w:start w:val="1"/>
+      <w:numFmt w:val="bullet"/>
+      <w:lvlText w:val="●"/>
+      <w:lvlJc w:val="left"/>
+      <w:pPr>
+        <w:ind w:left="720" w:hanging="360"/>
+      </w:pPr>
+      <w:rPr>
+        <w:u w:val="none"/>
+      </w:rPr>
+    </w:lvl>
+    <w:lvl w:ilvl="1">
+      <w:start w:val="1"/>
+      <w:numFmt w:val="bullet"/>
+      <w:lvlText w:val="○"/>
+      <w:lvlJc w:val="left"/>
+      <w:pPr>
+        <w:ind w:left="1440" w:hanging="360"/>
+      </w:pPr>
+      <w:rPr>
+        <w:u w:val="none"/>
+      </w:rPr>
+    </w:lvl>
+    <w:lvl w:ilvl="2">
+      <w:start w:val="1"/>
+      <w:numFmt w:val="bullet"/>
+      <w:lvlText w:val="■"/>
+      <w:lvlJc w:val="left"/>
+      <w:pPr>
+        <w:ind w:left="2160" w:hanging="360"/>
+      </w:pPr>
+      <w:rPr>
+        <w:u w:val="none"/>
+      </w:rPr>
+    </w:lvl>
+    <w:lvl w:ilvl="3">
+      <w:start w:val="1"/>
+      <w:numFmt w:val="bullet"/>
+      <w:lvlText w:val="●"/>
+      <w:lvlJc w:val="left"/>
+      <w:pPr>
+        <w:ind w:left="2880" w:hanging="360"/>
+      </w:pPr>
+      <w:rPr>
+        <w:u w:val="none"/>
+      </w:rPr>
+    </w:lvl>
+    <w:lvl w:ilvl="4">
+      <w:start w:val="1"/>
+      <w:numFmt w:val="bullet"/>
+      <w:lvlText w:val="○"/>
+      <w:lvlJc w:val="left"/>
+      <w:pPr>
+        <w:ind w:left="3600" w:hanging="360"/>
+      </w:pPr>
+      <w:rPr>
+        <w:u w:val="none"/>
+      </w:rPr>
+    </w:lvl>
+    <w:lvl w:ilvl="5">
+      <w:start w:val="1"/>
+      <w:numFmt w:val="bullet"/>
+      <w:lvlText w:val="■"/>
+      <w:lvlJc w:val="left"/>
+      <w:pPr>
+        <w:ind w:left="4320" w:hanging="360"/>
+      </w:pPr>
+      <w:rPr>
+        <w:u w:val="none"/>
+      </w:rPr>
+    </w:lvl>
+    <w:lvl w:ilvl="6">
+      <w:start w:val="1"/>
+      <w:numFmt w:val="bullet"/>
+      <w:lvlText w:val="●"/>
+      <w:lvlJc w:val="left"/>
+      <w:pPr>
+        <w:ind w:left="5040" w:hanging="360"/>
+      </w:pPr>
+      <w:rPr>
+        <w:u w:val="none"/>
+      </w:rPr>
+    </w:lvl>
+    <w:lvl w:ilvl="7">
+      <w:start w:val="1"/>
+      <w:numFmt w:val="bullet"/>
+      <w:lvlText w:val="○"/>
+      <w:lvlJc w:val="left"/>
+      <w:pPr>
+        <w:ind w:left="5760" w:hanging="360"/>
+      </w:pPr>
+      <w:rPr>
+        <w:u w:val="none"/>
+      </w:rPr>
+    </w:lvl>
+    <w:lvl w:ilvl="8">
+      <w:start w:val="1"/>
+      <w:numFmt w:val="bullet"/>
+      <w:lvlText w:val="■"/>
+      <w:lvlJc w:val="left"/>
+      <w:pPr>
+        <w:ind w:left="6480" w:hanging="360"/>
+      </w:pPr>
+      <w:rPr>
+        <w:u w:val="none"/>
+      </w:rPr>
+    </w:lvl>
+  </w:abstractNum>
+  <w:abstractNum w:abstractNumId="34">
+    <w:lvl w:ilvl="0">
+      <w:start w:val="1"/>
+      <w:numFmt w:val="bullet"/>
+      <w:lvlText w:val="●"/>
+      <w:lvlJc w:val="left"/>
+      <w:pPr>
+        <w:ind w:left="720" w:hanging="360"/>
+      </w:pPr>
+      <w:rPr>
+        <w:u w:val="none"/>
+      </w:rPr>
+    </w:lvl>
+    <w:lvl w:ilvl="1">
+      <w:start w:val="1"/>
+      <w:numFmt w:val="bullet"/>
+      <w:lvlText w:val="○"/>
+      <w:lvlJc w:val="left"/>
+      <w:pPr>
+        <w:ind w:left="1440" w:hanging="360"/>
+      </w:pPr>
+      <w:rPr>
+        <w:u w:val="none"/>
+      </w:rPr>
+    </w:lvl>
+    <w:lvl w:ilvl="2">
+      <w:start w:val="1"/>
+      <w:numFmt w:val="bullet"/>
+      <w:lvlText w:val="■"/>
+      <w:lvlJc w:val="left"/>
+      <w:pPr>
+        <w:ind w:left="2160" w:hanging="360"/>
+      </w:pPr>
+      <w:rPr>
+        <w:u w:val="none"/>
+      </w:rPr>
+    </w:lvl>
+    <w:lvl w:ilvl="3">
+      <w:start w:val="1"/>
+      <w:numFmt w:val="bullet"/>
+      <w:lvlText w:val="●"/>
+      <w:lvlJc w:val="left"/>
+      <w:pPr>
+        <w:ind w:left="2880" w:hanging="360"/>
+      </w:pPr>
+      <w:rPr>
+        <w:u w:val="none"/>
+      </w:rPr>
+    </w:lvl>
+    <w:lvl w:ilvl="4">
+      <w:start w:val="1"/>
+      <w:numFmt w:val="bullet"/>
+      <w:lvlText w:val="○"/>
+      <w:lvlJc w:val="left"/>
+      <w:pPr>
+        <w:ind w:left="3600" w:hanging="360"/>
+      </w:pPr>
+      <w:rPr>
+        <w:u w:val="none"/>
+      </w:rPr>
+    </w:lvl>
+    <w:lvl w:ilvl="5">
+      <w:start w:val="1"/>
+      <w:numFmt w:val="bullet"/>
+      <w:lvlText w:val="■"/>
+      <w:lvlJc w:val="left"/>
+      <w:pPr>
+        <w:ind w:left="4320" w:hanging="360"/>
+      </w:pPr>
+      <w:rPr>
+        <w:u w:val="none"/>
+      </w:rPr>
+    </w:lvl>
+    <w:lvl w:ilvl="6">
+      <w:start w:val="1"/>
+      <w:numFmt w:val="bullet"/>
+      <w:lvlText w:val="●"/>
+      <w:lvlJc w:val="left"/>
+      <w:pPr>
+        <w:ind w:left="5040" w:hanging="360"/>
+      </w:pPr>
+      <w:rPr>
+        <w:u w:val="none"/>
+      </w:rPr>
+    </w:lvl>
+    <w:lvl w:ilvl="7">
+      <w:start w:val="1"/>
+      <w:numFmt w:val="bullet"/>
+      <w:lvlText w:val="○"/>
+      <w:lvlJc w:val="left"/>
+      <w:pPr>
+        <w:ind w:left="5760" w:hanging="360"/>
+      </w:pPr>
+      <w:rPr>
+        <w:u w:val="none"/>
+      </w:rPr>
+    </w:lvl>
+    <w:lvl w:ilvl="8">
+      <w:start w:val="1"/>
+      <w:numFmt w:val="bullet"/>
+      <w:lvlText w:val="■"/>
+      <w:lvlJc w:val="left"/>
+      <w:pPr>
+        <w:ind w:left="6480" w:hanging="360"/>
+      </w:pPr>
+      <w:rPr>
+        <w:u w:val="none"/>
+      </w:rPr>
+    </w:lvl>
+  </w:abstractNum>
+  <w:abstractNum w:abstractNumId="35">
+    <w:lvl w:ilvl="0">
+      <w:start w:val="1"/>
+      <w:numFmt w:val="bullet"/>
+      <w:lvlText w:val="●"/>
+      <w:lvlJc w:val="left"/>
+      <w:pPr>
+        <w:ind w:left="720" w:hanging="360"/>
+      </w:pPr>
+      <w:rPr>
+        <w:u w:val="none"/>
+      </w:rPr>
+    </w:lvl>
+    <w:lvl w:ilvl="1">
+      <w:start w:val="1"/>
+      <w:numFmt w:val="bullet"/>
+      <w:lvlText w:val="○"/>
+      <w:lvlJc w:val="left"/>
+      <w:pPr>
+        <w:ind w:left="1440" w:hanging="360"/>
+      </w:pPr>
+      <w:rPr>
+        <w:u w:val="none"/>
+      </w:rPr>
+    </w:lvl>
+    <w:lvl w:ilvl="2">
+      <w:start w:val="1"/>
+      <w:numFmt w:val="bullet"/>
+      <w:lvlText w:val="■"/>
+      <w:lvlJc w:val="left"/>
+      <w:pPr>
+        <w:ind w:left="2160" w:hanging="360"/>
+      </w:pPr>
+      <w:rPr>
+        <w:u w:val="none"/>
+      </w:rPr>
+    </w:lvl>
+    <w:lvl w:ilvl="3">
+      <w:start w:val="1"/>
+      <w:numFmt w:val="bullet"/>
+      <w:lvlText w:val="●"/>
+      <w:lvlJc w:val="left"/>
+      <w:pPr>
+        <w:ind w:left="2880" w:hanging="360"/>
+      </w:pPr>
+      <w:rPr>
+        <w:u w:val="none"/>
+      </w:rPr>
+    </w:lvl>
+    <w:lvl w:ilvl="4">
+      <w:start w:val="1"/>
+      <w:numFmt w:val="bullet"/>
+      <w:lvlText w:val="○"/>
+      <w:lvlJc w:val="left"/>
+      <w:pPr>
+        <w:ind w:left="3600" w:hanging="360"/>
+      </w:pPr>
+      <w:rPr>
+        <w:u w:val="none"/>
+      </w:rPr>
+    </w:lvl>
+    <w:lvl w:ilvl="5">
+      <w:start w:val="1"/>
+      <w:numFmt w:val="bullet"/>
+      <w:lvlText w:val="■"/>
+      <w:lvlJc w:val="left"/>
+      <w:pPr>
+        <w:ind w:left="4320" w:hanging="360"/>
+      </w:pPr>
+      <w:rPr>
+        <w:u w:val="none"/>
+      </w:rPr>
+    </w:lvl>
+    <w:lvl w:ilvl="6">
+      <w:start w:val="1"/>
+      <w:numFmt w:val="bullet"/>
+      <w:lvlText w:val="●"/>
+      <w:lvlJc w:val="left"/>
+      <w:pPr>
+        <w:ind w:left="5040" w:hanging="360"/>
+      </w:pPr>
+      <w:rPr>
+        <w:u w:val="none"/>
+      </w:rPr>
+    </w:lvl>
+    <w:lvl w:ilvl="7">
+      <w:start w:val="1"/>
+      <w:numFmt w:val="bullet"/>
+      <w:lvlText w:val="○"/>
+      <w:lvlJc w:val="left"/>
+      <w:pPr>
+        <w:ind w:left="5760" w:hanging="360"/>
+      </w:pPr>
+      <w:rPr>
+        <w:u w:val="none"/>
+      </w:rPr>
+    </w:lvl>
+    <w:lvl w:ilvl="8">
+      <w:start w:val="1"/>
+      <w:numFmt w:val="bullet"/>
+      <w:lvlText w:val="■"/>
+      <w:lvlJc w:val="left"/>
+      <w:pPr>
+        <w:ind w:left="6480" w:hanging="360"/>
+      </w:pPr>
+      <w:rPr>
+        <w:u w:val="none"/>
+      </w:rPr>
+    </w:lvl>
+  </w:abstractNum>
+  <w:abstractNum w:abstractNumId="36">
+    <w:lvl w:ilvl="0">
+      <w:start w:val="1"/>
+      <w:numFmt w:val="bullet"/>
+      <w:lvlText w:val="●"/>
+      <w:lvlJc w:val="left"/>
+      <w:pPr>
+        <w:ind w:left="720" w:hanging="360"/>
+      </w:pPr>
+      <w:rPr>
+        <w:u w:val="none"/>
+      </w:rPr>
+    </w:lvl>
+    <w:lvl w:ilvl="1">
+      <w:start w:val="1"/>
+      <w:numFmt w:val="bullet"/>
+      <w:lvlText w:val="○"/>
+      <w:lvlJc w:val="left"/>
+      <w:pPr>
+        <w:ind w:left="1440" w:hanging="360"/>
+      </w:pPr>
+      <w:rPr>
+        <w:u w:val="none"/>
+      </w:rPr>
+    </w:lvl>
+    <w:lvl w:ilvl="2">
+      <w:start w:val="1"/>
+      <w:numFmt w:val="bullet"/>
+      <w:lvlText w:val="■"/>
+      <w:lvlJc w:val="left"/>
+      <w:pPr>
+        <w:ind w:left="2160" w:hanging="360"/>
+      </w:pPr>
+      <w:rPr>
+        <w:u w:val="none"/>
+      </w:rPr>
+    </w:lvl>
+    <w:lvl w:ilvl="3">
+      <w:start w:val="1"/>
+      <w:numFmt w:val="bullet"/>
+      <w:lvlText w:val="●"/>
+      <w:lvlJc w:val="left"/>
+      <w:pPr>
+        <w:ind w:left="2880" w:hanging="360"/>
+      </w:pPr>
+      <w:rPr>
+        <w:u w:val="none"/>
+      </w:rPr>
+    </w:lvl>
+    <w:lvl w:ilvl="4">
+      <w:start w:val="1"/>
+      <w:numFmt w:val="bullet"/>
+      <w:lvlText w:val="○"/>
+      <w:lvlJc w:val="left"/>
+      <w:pPr>
+        <w:ind w:left="3600" w:hanging="360"/>
+      </w:pPr>
+      <w:rPr>
+        <w:u w:val="none"/>
+      </w:rPr>
+    </w:lvl>
+    <w:lvl w:ilvl="5">
+      <w:start w:val="1"/>
+      <w:numFmt w:val="bullet"/>
+      <w:lvlText w:val="■"/>
+      <w:lvlJc w:val="left"/>
+      <w:pPr>
+        <w:ind w:left="4320" w:hanging="360"/>
+      </w:pPr>
+      <w:rPr>
+        <w:u w:val="none"/>
+      </w:rPr>
+    </w:lvl>
+    <w:lvl w:ilvl="6">
+      <w:start w:val="1"/>
+      <w:numFmt w:val="bullet"/>
+      <w:lvlText w:val="●"/>
+      <w:lvlJc w:val="left"/>
+      <w:pPr>
+        <w:ind w:left="5040" w:hanging="360"/>
+      </w:pPr>
+      <w:rPr>
+        <w:u w:val="none"/>
+      </w:rPr>
+    </w:lvl>
+    <w:lvl w:ilvl="7">
+      <w:start w:val="1"/>
+      <w:numFmt w:val="bullet"/>
+      <w:lvlText w:val="○"/>
+      <w:lvlJc w:val="left"/>
+      <w:pPr>
+        <w:ind w:left="5760" w:hanging="360"/>
+      </w:pPr>
+      <w:rPr>
+        <w:u w:val="none"/>
+      </w:rPr>
+    </w:lvl>
+    <w:lvl w:ilvl="8">
+      <w:start w:val="1"/>
+      <w:numFmt w:val="bullet"/>
+      <w:lvlText w:val="■"/>
+      <w:lvlJc w:val="left"/>
+      <w:pPr>
+        <w:ind w:left="6480" w:hanging="360"/>
+      </w:pPr>
+      <w:rPr>
+        <w:u w:val="none"/>
+      </w:rPr>
+    </w:lvl>
+  </w:abstractNum>
+  <w:abstractNum w:abstractNumId="37">
+    <w:lvl w:ilvl="0">
+      <w:start w:val="1"/>
+      <w:numFmt w:val="bullet"/>
+      <w:lvlText w:val="●"/>
+      <w:lvlJc w:val="left"/>
+      <w:pPr>
+        <w:ind w:left="720" w:hanging="360"/>
+      </w:pPr>
+      <w:rPr>
+        <w:u w:val="none"/>
+      </w:rPr>
+    </w:lvl>
+    <w:lvl w:ilvl="1">
+      <w:start w:val="1"/>
+      <w:numFmt w:val="bullet"/>
+      <w:lvlText w:val="○"/>
+      <w:lvlJc w:val="left"/>
+      <w:pPr>
+        <w:ind w:left="1440" w:hanging="360"/>
+      </w:pPr>
+      <w:rPr>
+        <w:u w:val="none"/>
+      </w:rPr>
+    </w:lvl>
+    <w:lvl w:ilvl="2">
+      <w:start w:val="1"/>
+      <w:numFmt w:val="bullet"/>
+      <w:lvlText w:val="■"/>
+      <w:lvlJc w:val="left"/>
+      <w:pPr>
+        <w:ind w:left="2160" w:hanging="360"/>
+      </w:pPr>
+      <w:rPr>
+        <w:u w:val="none"/>
+      </w:rPr>
+    </w:lvl>
+    <w:lvl w:ilvl="3">
+      <w:start w:val="1"/>
+      <w:numFmt w:val="bullet"/>
+      <w:lvlText w:val="●"/>
+      <w:lvlJc w:val="left"/>
+      <w:pPr>
+        <w:ind w:left="2880" w:hanging="360"/>
+      </w:pPr>
+      <w:rPr>
+        <w:u w:val="none"/>
+      </w:rPr>
+    </w:lvl>
+    <w:lvl w:ilvl="4">
+      <w:start w:val="1"/>
+      <w:numFmt w:val="bullet"/>
+      <w:lvlText w:val="○"/>
+      <w:lvlJc w:val="left"/>
+      <w:pPr>
+        <w:ind w:left="3600" w:hanging="360"/>
+      </w:pPr>
+      <w:rPr>
+        <w:u w:val="none"/>
+      </w:rPr>
+    </w:lvl>
+    <w:lvl w:ilvl="5">
+      <w:start w:val="1"/>
+      <w:numFmt w:val="bullet"/>
+      <w:lvlText w:val="■"/>
+      <w:lvlJc w:val="left"/>
+      <w:pPr>
+        <w:ind w:left="4320" w:hanging="360"/>
+      </w:pPr>
+      <w:rPr>
+        <w:u w:val="none"/>
+      </w:rPr>
+    </w:lvl>
+    <w:lvl w:ilvl="6">
+      <w:start w:val="1"/>
+      <w:numFmt w:val="bullet"/>
+      <w:lvlText w:val="●"/>
+      <w:lvlJc w:val="left"/>
+      <w:pPr>
+        <w:ind w:left="5040" w:hanging="360"/>
+      </w:pPr>
+      <w:rPr>
+        <w:u w:val="none"/>
+      </w:rPr>
+    </w:lvl>
+    <w:lvl w:ilvl="7">
+      <w:start w:val="1"/>
+      <w:numFmt w:val="bullet"/>
+      <w:lvlText w:val="○"/>
+      <w:lvlJc w:val="left"/>
+      <w:pPr>
+        <w:ind w:left="5760" w:hanging="360"/>
+      </w:pPr>
+      <w:rPr>
+        <w:u w:val="none"/>
+      </w:rPr>
+    </w:lvl>
+    <w:lvl w:ilvl="8">
+      <w:start w:val="1"/>
+      <w:numFmt w:val="bullet"/>
+      <w:lvlText w:val="■"/>
+      <w:lvlJc w:val="left"/>
+      <w:pPr>
+        <w:ind w:left="6480" w:hanging="360"/>
+      </w:pPr>
+      <w:rPr>
+        <w:u w:val="none"/>
+      </w:rPr>
+    </w:lvl>
+  </w:abstractNum>
+  <w:abstractNum w:abstractNumId="38">
+    <w:lvl w:ilvl="0">
+      <w:start w:val="1"/>
+      <w:numFmt w:val="bullet"/>
+      <w:lvlText w:val="●"/>
+      <w:lvlJc w:val="left"/>
+      <w:pPr>
+        <w:ind w:left="720" w:hanging="360"/>
+      </w:pPr>
+      <w:rPr>
+        <w:u w:val="none"/>
+      </w:rPr>
+    </w:lvl>
+    <w:lvl w:ilvl="1">
+      <w:start w:val="1"/>
+      <w:numFmt w:val="bullet"/>
+      <w:lvlText w:val="○"/>
+      <w:lvlJc w:val="left"/>
+      <w:pPr>
+        <w:ind w:left="1440" w:hanging="360"/>
+      </w:pPr>
+      <w:rPr>
+        <w:u w:val="none"/>
+      </w:rPr>
+    </w:lvl>
+    <w:lvl w:ilvl="2">
+      <w:start w:val="1"/>
+      <w:numFmt w:val="bullet"/>
+      <w:lvlText w:val="■"/>
+      <w:lvlJc w:val="left"/>
+      <w:pPr>
+        <w:ind w:left="2160" w:hanging="360"/>
+      </w:pPr>
+      <w:rPr>
+        <w:u w:val="none"/>
+      </w:rPr>
+    </w:lvl>
+    <w:lvl w:ilvl="3">
+      <w:start w:val="1"/>
+      <w:numFmt w:val="bullet"/>
+      <w:lvlText w:val="●"/>
+      <w:lvlJc w:val="left"/>
+      <w:pPr>
+        <w:ind w:left="2880" w:hanging="360"/>
+      </w:pPr>
+      <w:rPr>
+        <w:u w:val="none"/>
+      </w:rPr>
+    </w:lvl>
+    <w:lvl w:ilvl="4">
+      <w:start w:val="1"/>
+      <w:numFmt w:val="bullet"/>
+      <w:lvlText w:val="○"/>
+      <w:lvlJc w:val="left"/>
+      <w:pPr>
+        <w:ind w:left="3600" w:hanging="360"/>
+      </w:pPr>
+      <w:rPr>
+        <w:u w:val="none"/>
+      </w:rPr>
+    </w:lvl>
+    <w:lvl w:ilvl="5">
+      <w:start w:val="1"/>
+      <w:numFmt w:val="bullet"/>
+      <w:lvlText w:val="■"/>
+      <w:lvlJc w:val="left"/>
+      <w:pPr>
+        <w:ind w:left="4320" w:hanging="360"/>
+      </w:pPr>
+      <w:rPr>
+        <w:u w:val="none"/>
+      </w:rPr>
+    </w:lvl>
+    <w:lvl w:ilvl="6">
+      <w:start w:val="1"/>
+      <w:numFmt w:val="bullet"/>
+      <w:lvlText w:val="●"/>
+      <w:lvlJc w:val="left"/>
+      <w:pPr>
+        <w:ind w:left="5040" w:hanging="360"/>
+      </w:pPr>
+      <w:rPr>
+        <w:u w:val="none"/>
+      </w:rPr>
+    </w:lvl>
+    <w:lvl w:ilvl="7">
+      <w:start w:val="1"/>
+      <w:numFmt w:val="bullet"/>
+      <w:lvlText w:val="○"/>
+      <w:lvlJc w:val="left"/>
+      <w:pPr>
+        <w:ind w:left="5760" w:hanging="360"/>
+      </w:pPr>
+      <w:rPr>
+        <w:u w:val="none"/>
+      </w:rPr>
+    </w:lvl>
+    <w:lvl w:ilvl="8">
+      <w:start w:val="1"/>
+      <w:numFmt w:val="bullet"/>
+      <w:lvlText w:val="■"/>
+      <w:lvlJc w:val="left"/>
+      <w:pPr>
+        <w:ind w:left="6480" w:hanging="360"/>
+      </w:pPr>
+      <w:rPr>
+        <w:u w:val="none"/>
+      </w:rPr>
+    </w:lvl>
+  </w:abstractNum>
+  <w:abstractNum w:abstractNumId="39">
     <w:lvl w:ilvl="0">
       <w:start w:val="1"/>
       <w:numFmt w:val="bullet"/>
@@ -10261,6 +13307,36 @@
   </w:num>
   <w:num w:numId="29">
     <w:abstractNumId w:val="29"/>
+  </w:num>
+  <w:num w:numId="30">
+    <w:abstractNumId w:val="30"/>
+  </w:num>
+  <w:num w:numId="31">
+    <w:abstractNumId w:val="31"/>
+  </w:num>
+  <w:num w:numId="32">
+    <w:abstractNumId w:val="32"/>
+  </w:num>
+  <w:num w:numId="33">
+    <w:abstractNumId w:val="33"/>
+  </w:num>
+  <w:num w:numId="34">
+    <w:abstractNumId w:val="34"/>
+  </w:num>
+  <w:num w:numId="35">
+    <w:abstractNumId w:val="35"/>
+  </w:num>
+  <w:num w:numId="36">
+    <w:abstractNumId w:val="36"/>
+  </w:num>
+  <w:num w:numId="37">
+    <w:abstractNumId w:val="37"/>
+  </w:num>
+  <w:num w:numId="38">
+    <w:abstractNumId w:val="38"/>
+  </w:num>
+  <w:num w:numId="39">
+    <w:abstractNumId w:val="39"/>
   </w:num>
 </w:numbering>
 </file>

</xml_diff>